<commit_message>
Update template and generator. Also fix parser a little
</commit_message>
<xml_diff>
--- a/templates/template.docx
+++ b/templates/template.docx
@@ -980,6 +980,499 @@
       </w:r>
       <w:r>
         <w:t xml:space="preserve"> }}</w:t>
+      </w:r>
+    </w:p>
+    <w:p>
+      <w:pPr>
+        <w:ind w:firstLine="708"/>
+        <w:jc w:val="both"/>
+        <w:rPr>
+          <w:sz w:val="28"/>
+          <w:szCs w:val="28"/>
+        </w:rPr>
+      </w:pPr>
+    </w:p>
+    <w:p>
+      <w:pPr>
+        <w:ind w:firstLine="708"/>
+        <w:jc w:val="both"/>
+        <w:rPr>
+          <w:sz w:val="28"/>
+          <w:szCs w:val="28"/>
+        </w:rPr>
+      </w:pPr>
+    </w:p>
+    <w:p>
+      <w:pPr>
+        <w:ind w:firstLine="708"/>
+        <w:jc w:val="both"/>
+        <w:rPr>
+          <w:sz w:val="28"/>
+          <w:szCs w:val="28"/>
+        </w:rPr>
+      </w:pPr>
+      <w:r>
+        <w:rPr>
+          <w:sz w:val="28"/>
+          <w:szCs w:val="28"/>
+        </w:rPr>
+        <w:t>Рабочая программа дисциплины</w:t>
+      </w:r>
+      <w:r>
+        <w:rPr>
+          <w:sz w:val="28"/>
+          <w:szCs w:val="28"/>
+        </w:rPr>
+        <w:t xml:space="preserve"> составлена в соответствии </w:t>
+      </w:r>
+      <w:r>
+        <w:rPr>
+          <w:sz w:val="28"/>
+          <w:szCs w:val="28"/>
+        </w:rPr>
+        <w:t xml:space="preserve">с федеральным образовательным стандартом высшего образования – бакалавриата по направлению </w:t>
+      </w:r>
+      <w:r>
+        <w:rPr>
+          <w:sz w:val="28"/>
+          <w:szCs w:val="28"/>
+        </w:rPr>
+        <w:t>подготовки 09.03.01 Информатика и вычислительная техника.</w:t>
+      </w:r>
+      <w:r>
+        <w:rPr>
+          <w:sz w:val="28"/>
+          <w:szCs w:val="28"/>
+        </w:rPr>
+        <w:t xml:space="preserve"> </w:t>
+      </w:r>
+    </w:p>
+    <w:p>
+      <w:pPr>
+        <w:ind w:firstLine="708"/>
+        <w:jc w:val="both"/>
+        <w:rPr>
+          <w:sz w:val="28"/>
+          <w:szCs w:val="28"/>
+        </w:rPr>
+      </w:pPr>
+    </w:p>
+    <w:p>
+      <w:pPr>
+        <w:ind w:firstLine="708"/>
+        <w:jc w:val="both"/>
+        <w:rPr>
+          <w:sz w:val="28"/>
+          <w:szCs w:val="28"/>
+        </w:rPr>
+      </w:pPr>
+      <w:r>
+        <w:rPr>
+          <w:sz w:val="28"/>
+          <w:szCs w:val="28"/>
+        </w:rPr>
+        <w:t xml:space="preserve">Рабочая программа утверждена на заседании кафедры </w:t>
+      </w:r>
+      <w:proofErr w:type="spellStart"/>
+      <w:r>
+        <w:rPr>
+          <w:sz w:val="28"/>
+          <w:szCs w:val="28"/>
+        </w:rPr>
+        <w:t>Инфокогнитивные</w:t>
+      </w:r>
+      <w:proofErr w:type="spellEnd"/>
+      <w:r>
+        <w:rPr>
+          <w:sz w:val="28"/>
+          <w:szCs w:val="28"/>
+        </w:rPr>
+        <w:t xml:space="preserve"> технологии "__" ___________</w:t>
+      </w:r>
+      <w:r>
+        <w:rPr>
+          <w:sz w:val="28"/>
+          <w:szCs w:val="28"/>
+        </w:rPr>
+        <w:t xml:space="preserve"> 2020 г (Протокол </w:t>
+      </w:r>
+      <w:r>
+        <w:rPr>
+          <w:sz w:val="28"/>
+          <w:szCs w:val="28"/>
+        </w:rPr>
+        <w:t>№ __).</w:t>
+      </w:r>
+      <w:r>
+        <w:rPr>
+          <w:sz w:val="28"/>
+          <w:szCs w:val="28"/>
+        </w:rPr>
+        <w:t xml:space="preserve"> </w:t>
+      </w:r>
+    </w:p>
+    <w:p>
+      <w:pPr>
+        <w:ind w:firstLine="708"/>
+        <w:jc w:val="both"/>
+        <w:rPr>
+          <w:sz w:val="28"/>
+          <w:szCs w:val="28"/>
+        </w:rPr>
+      </w:pPr>
+    </w:p>
+    <w:p>
+      <w:pPr>
+        <w:ind w:firstLine="708"/>
+        <w:jc w:val="both"/>
+        <w:rPr>
+          <w:sz w:val="28"/>
+          <w:szCs w:val="28"/>
+        </w:rPr>
+      </w:pPr>
+      <w:r>
+        <w:rPr>
+          <w:sz w:val="28"/>
+          <w:szCs w:val="28"/>
+        </w:rPr>
+        <w:t xml:space="preserve">Заведующий </w:t>
+      </w:r>
+      <w:r>
+        <w:rPr>
+          <w:sz w:val="28"/>
+          <w:szCs w:val="28"/>
+        </w:rPr>
+        <w:t>кафедрой «</w:t>
+      </w:r>
+      <w:proofErr w:type="spellStart"/>
+      <w:r>
+        <w:rPr>
+          <w:sz w:val="28"/>
+          <w:szCs w:val="28"/>
+        </w:rPr>
+        <w:t>Инфокогнитивные</w:t>
+      </w:r>
+      <w:proofErr w:type="spellEnd"/>
+      <w:r>
+        <w:rPr>
+          <w:sz w:val="28"/>
+          <w:szCs w:val="28"/>
+        </w:rPr>
+        <w:t xml:space="preserve"> технологии»:</w:t>
+      </w:r>
+    </w:p>
+    <w:p>
+      <w:pPr>
+        <w:ind w:firstLine="708"/>
+        <w:jc w:val="both"/>
+        <w:rPr>
+          <w:sz w:val="28"/>
+          <w:szCs w:val="28"/>
+        </w:rPr>
+      </w:pPr>
+    </w:p>
+    <w:p>
+      <w:pPr>
+        <w:ind w:firstLine="708"/>
+        <w:jc w:val="both"/>
+        <w:rPr>
+          <w:sz w:val="28"/>
+          <w:szCs w:val="28"/>
+        </w:rPr>
+      </w:pPr>
+      <w:r>
+        <w:rPr>
+          <w:sz w:val="28"/>
+          <w:szCs w:val="28"/>
+        </w:rPr>
+        <w:t>___________________________________________ /</w:t>
+      </w:r>
+      <w:proofErr w:type="spellStart"/>
+      <w:r>
+        <w:rPr>
+          <w:sz w:val="28"/>
+          <w:szCs w:val="28"/>
+        </w:rPr>
+        <w:t>А.Ю.Филиппович</w:t>
+      </w:r>
+      <w:proofErr w:type="spellEnd"/>
+      <w:r>
+        <w:rPr>
+          <w:sz w:val="28"/>
+          <w:szCs w:val="28"/>
+        </w:rPr>
+        <w:t>/</w:t>
+      </w:r>
+    </w:p>
+    <w:p>
+      <w:pPr>
+        <w:ind w:firstLine="708"/>
+        <w:jc w:val="both"/>
+        <w:rPr>
+          <w:sz w:val="28"/>
+          <w:szCs w:val="28"/>
+        </w:rPr>
+      </w:pPr>
+    </w:p>
+    <w:p>
+      <w:pPr>
+        <w:ind w:firstLine="708"/>
+        <w:jc w:val="both"/>
+        <w:rPr>
+          <w:sz w:val="28"/>
+          <w:szCs w:val="28"/>
+        </w:rPr>
+      </w:pPr>
+    </w:p>
+    <w:p>
+      <w:pPr>
+        <w:ind w:firstLine="708"/>
+        <w:jc w:val="both"/>
+        <w:rPr>
+          <w:b/>
+          <w:sz w:val="28"/>
+          <w:szCs w:val="28"/>
+        </w:rPr>
+      </w:pPr>
+      <w:r>
+        <w:rPr>
+          <w:b/>
+          <w:sz w:val="28"/>
+          <w:szCs w:val="28"/>
+        </w:rPr>
+        <w:t>Согласовано:</w:t>
+      </w:r>
+    </w:p>
+    <w:p>
+      <w:pPr>
+        <w:ind w:firstLine="708"/>
+        <w:jc w:val="both"/>
+        <w:rPr>
+          <w:sz w:val="28"/>
+          <w:szCs w:val="28"/>
+        </w:rPr>
+      </w:pPr>
+    </w:p>
+    <w:p>
+      <w:pPr>
+        <w:ind w:firstLine="708"/>
+        <w:jc w:val="both"/>
+        <w:rPr>
+          <w:sz w:val="28"/>
+          <w:szCs w:val="28"/>
+        </w:rPr>
+      </w:pPr>
+      <w:r>
+        <w:rPr>
+          <w:sz w:val="28"/>
+          <w:szCs w:val="28"/>
+        </w:rPr>
+        <w:t>Руководитель образовательной программы:</w:t>
+      </w:r>
+    </w:p>
+    <w:p>
+      <w:pPr>
+        <w:ind w:firstLine="708"/>
+        <w:jc w:val="both"/>
+        <w:rPr>
+          <w:sz w:val="28"/>
+          <w:szCs w:val="28"/>
+        </w:rPr>
+      </w:pPr>
+    </w:p>
+    <w:p>
+      <w:pPr>
+        <w:ind w:firstLine="708"/>
+        <w:jc w:val="both"/>
+        <w:rPr>
+          <w:sz w:val="28"/>
+          <w:szCs w:val="28"/>
+        </w:rPr>
+      </w:pPr>
+      <w:r>
+        <w:rPr>
+          <w:sz w:val="28"/>
+          <w:szCs w:val="28"/>
+        </w:rPr>
+        <w:t>____________________________________</w:t>
+      </w:r>
+      <w:r>
+        <w:rPr>
+          <w:sz w:val="28"/>
+          <w:szCs w:val="28"/>
+        </w:rPr>
+        <w:t>_____</w:t>
+      </w:r>
+      <w:r>
+        <w:rPr>
+          <w:sz w:val="28"/>
+          <w:szCs w:val="28"/>
+        </w:rPr>
+        <w:t xml:space="preserve">____ </w:t>
+      </w:r>
+      <w:r>
+        <w:rPr>
+          <w:sz w:val="28"/>
+          <w:szCs w:val="28"/>
+        </w:rPr>
+        <w:t xml:space="preserve">/ </w:t>
+      </w:r>
+      <w:proofErr w:type="spellStart"/>
+      <w:r>
+        <w:rPr>
+          <w:sz w:val="28"/>
+          <w:szCs w:val="28"/>
+        </w:rPr>
+        <w:t>М.С.Логачёв</w:t>
+      </w:r>
+      <w:proofErr w:type="spellEnd"/>
+      <w:r>
+        <w:rPr>
+          <w:sz w:val="28"/>
+          <w:szCs w:val="28"/>
+        </w:rPr>
+        <w:t>/</w:t>
+      </w:r>
+    </w:p>
+    <w:p>
+      <w:pPr>
+        <w:ind w:firstLine="708"/>
+        <w:jc w:val="both"/>
+        <w:rPr>
+          <w:sz w:val="28"/>
+          <w:szCs w:val="28"/>
+        </w:rPr>
+      </w:pPr>
+    </w:p>
+    <w:p>
+      <w:pPr>
+        <w:ind w:firstLine="708"/>
+        <w:jc w:val="both"/>
+        <w:rPr>
+          <w:sz w:val="28"/>
+          <w:szCs w:val="28"/>
+        </w:rPr>
+      </w:pPr>
+    </w:p>
+    <w:p>
+      <w:pPr>
+        <w:ind w:firstLine="708"/>
+        <w:jc w:val="both"/>
+        <w:rPr>
+          <w:sz w:val="28"/>
+          <w:szCs w:val="28"/>
+        </w:rPr>
+      </w:pPr>
+    </w:p>
+    <w:p>
+      <w:pPr>
+        <w:ind w:firstLine="708"/>
+        <w:jc w:val="both"/>
+        <w:rPr>
+          <w:sz w:val="28"/>
+          <w:szCs w:val="28"/>
+        </w:rPr>
+      </w:pPr>
+      <w:r>
+        <w:rPr>
+          <w:b/>
+          <w:sz w:val="28"/>
+          <w:szCs w:val="28"/>
+        </w:rPr>
+        <w:t>Программу составили</w:t>
+      </w:r>
+      <w:r>
+        <w:rPr>
+          <w:sz w:val="28"/>
+          <w:szCs w:val="28"/>
+        </w:rPr>
+        <w:t xml:space="preserve">: </w:t>
+      </w:r>
+    </w:p>
+    <w:p>
+      <w:pPr>
+        <w:ind w:firstLine="708"/>
+        <w:jc w:val="both"/>
+        <w:rPr>
+          <w:sz w:val="28"/>
+          <w:szCs w:val="28"/>
+        </w:rPr>
+      </w:pPr>
+    </w:p>
+    <w:p>
+      <w:pPr>
+        <w:ind w:firstLine="708"/>
+        <w:jc w:val="both"/>
+        <w:rPr>
+          <w:sz w:val="28"/>
+          <w:szCs w:val="28"/>
+        </w:rPr>
+      </w:pPr>
+    </w:p>
+    <w:p>
+      <w:pPr>
+        <w:ind w:firstLine="708"/>
+        <w:jc w:val="both"/>
+        <w:rPr>
+          <w:sz w:val="28"/>
+          <w:szCs w:val="28"/>
+        </w:rPr>
+      </w:pPr>
+      <w:r>
+        <w:rPr>
+          <w:sz w:val="28"/>
+          <w:szCs w:val="28"/>
+        </w:rPr>
+        <w:t xml:space="preserve">_______________________________________________ / </w:t>
+      </w:r>
+      <w:proofErr w:type="spellStart"/>
+      <w:r>
+        <w:rPr>
+          <w:sz w:val="28"/>
+          <w:szCs w:val="28"/>
+        </w:rPr>
+        <w:t>Змазнева</w:t>
+      </w:r>
+      <w:proofErr w:type="spellEnd"/>
+      <w:r>
+        <w:rPr>
+          <w:sz w:val="28"/>
+          <w:szCs w:val="28"/>
+        </w:rPr>
+        <w:t xml:space="preserve"> О.А /</w:t>
+      </w:r>
+    </w:p>
+    <w:p>
+      <w:pPr>
+        <w:ind w:firstLine="708"/>
+        <w:jc w:val="both"/>
+        <w:rPr>
+          <w:sz w:val="28"/>
+          <w:szCs w:val="28"/>
+        </w:rPr>
+      </w:pPr>
+    </w:p>
+    <w:p>
+      <w:pPr>
+        <w:ind w:firstLine="708"/>
+        <w:jc w:val="both"/>
+        <w:rPr>
+          <w:sz w:val="28"/>
+          <w:szCs w:val="28"/>
+        </w:rPr>
+        <w:sectPr>
+          <w:pgSz w:w="11900" w:h="16840"/>
+          <w:pgMar w:top="1134" w:right="850" w:bottom="1134" w:left="1701" w:header="708" w:footer="708" w:gutter="0"/>
+          <w:cols w:space="708"/>
+          <w:docGrid w:linePitch="360"/>
+        </w:sectPr>
+      </w:pPr>
+      <w:r>
+        <w:rPr>
+          <w:sz w:val="28"/>
+          <w:szCs w:val="28"/>
+        </w:rPr>
+        <w:t>_________________________________________        /Левенец Е.В./</w:t>
       </w:r>
     </w:p>
     <w:p>
@@ -2247,7 +2740,7 @@
                 <w:b/>
                 <w:sz w:val="24"/>
                 <w:szCs w:val="24"/>
-                <w:lang w:val="en-US" w:eastAsia="en-US"/>
+                <w:lang w:eastAsia="en-US"/>
               </w:rPr>
               <w:t xml:space="preserve"> </w:t>
             </w:r>
@@ -2546,16 +3039,7 @@
                 <w:szCs w:val="24"/>
                 <w:lang w:val="en-US" w:eastAsia="en-US"/>
               </w:rPr>
-              <w:t>competency_</w:t>
-            </w:r>
-            <w:r>
-              <w:rPr>
-                <w:bCs/>
-                <w:sz w:val="24"/>
-                <w:szCs w:val="24"/>
-                <w:lang w:val="en-US" w:eastAsia="en-US"/>
-              </w:rPr>
-              <w:t>name</w:t>
+              <w:t>competency_name</w:t>
             </w:r>
             <w:proofErr w:type="spellEnd"/>
             <w:r>
@@ -4389,6 +4873,3180 @@
         </w:rPr>
         <w:t xml:space="preserve"> </w:t>
       </w:r>
+    </w:p>
+    <w:p>
+      <w:r>
+        <w:br w:type="page"/>
+      </w:r>
+    </w:p>
+    <w:p>
+      <w:pPr>
+        <w:jc w:val="center"/>
+        <w:rPr>
+          <w:b/>
+          <w:sz w:val="28"/>
+          <w:szCs w:val="28"/>
+        </w:rPr>
+      </w:pPr>
+      <w:r>
+        <w:rPr>
+          <w:b/>
+          <w:sz w:val="28"/>
+          <w:szCs w:val="28"/>
+        </w:rPr>
+        <w:lastRenderedPageBreak/>
+        <w:t>4. Структура и содержание дисциплины</w:t>
+      </w:r>
+    </w:p>
+    <w:p>
+      <w:pPr>
+        <w:ind w:firstLine="708"/>
+        <w:jc w:val="both"/>
+        <w:rPr>
+          <w:sz w:val="28"/>
+          <w:szCs w:val="28"/>
+        </w:rPr>
+      </w:pPr>
+    </w:p>
+    <w:p>
+      <w:pPr>
+        <w:ind w:firstLine="708"/>
+        <w:jc w:val="both"/>
+        <w:rPr>
+          <w:sz w:val="28"/>
+          <w:szCs w:val="28"/>
+        </w:rPr>
+      </w:pPr>
+      <w:r>
+        <w:rPr>
+          <w:sz w:val="28"/>
+          <w:szCs w:val="28"/>
+        </w:rPr>
+        <w:t xml:space="preserve">Общая трудоемкость дисциплины составляет </w:t>
+      </w:r>
+      <w:r>
+        <w:rPr>
+          <w:sz w:val="28"/>
+          <w:szCs w:val="28"/>
+        </w:rPr>
+        <w:t xml:space="preserve">{{ </w:t>
+      </w:r>
+      <w:r>
+        <w:rPr>
+          <w:sz w:val="28"/>
+          <w:szCs w:val="28"/>
+          <w:lang w:val="en-US"/>
+        </w:rPr>
+        <w:t>intensity</w:t>
+      </w:r>
+      <w:r>
+        <w:rPr>
+          <w:sz w:val="28"/>
+          <w:szCs w:val="28"/>
+        </w:rPr>
+        <w:t>_</w:t>
+      </w:r>
+      <w:r>
+        <w:rPr>
+          <w:sz w:val="28"/>
+          <w:szCs w:val="28"/>
+          <w:lang w:val="en-US"/>
+        </w:rPr>
+        <w:t>ZET</w:t>
+      </w:r>
+      <w:r>
+        <w:rPr>
+          <w:sz w:val="28"/>
+          <w:szCs w:val="28"/>
+        </w:rPr>
+        <w:t xml:space="preserve"> }}</w:t>
+      </w:r>
+      <w:r>
+        <w:rPr>
+          <w:sz w:val="28"/>
+          <w:szCs w:val="28"/>
+        </w:rPr>
+        <w:t xml:space="preserve"> </w:t>
+      </w:r>
+      <w:proofErr w:type="spellStart"/>
+      <w:r>
+        <w:rPr>
+          <w:sz w:val="28"/>
+          <w:szCs w:val="28"/>
+        </w:rPr>
+        <w:t>зачетн</w:t>
+      </w:r>
+      <w:proofErr w:type="spellEnd"/>
+      <w:r>
+        <w:rPr>
+          <w:sz w:val="28"/>
+          <w:szCs w:val="28"/>
+        </w:rPr>
+        <w:t xml:space="preserve">{% </w:t>
+      </w:r>
+      <w:r>
+        <w:rPr>
+          <w:sz w:val="28"/>
+          <w:szCs w:val="28"/>
+          <w:lang w:val="en-US"/>
+        </w:rPr>
+        <w:t>if</w:t>
+      </w:r>
+      <w:r>
+        <w:rPr>
+          <w:sz w:val="28"/>
+          <w:szCs w:val="28"/>
+        </w:rPr>
+        <w:t xml:space="preserve"> </w:t>
+      </w:r>
+      <w:r>
+        <w:rPr>
+          <w:sz w:val="28"/>
+          <w:szCs w:val="28"/>
+          <w:lang w:val="en-US"/>
+        </w:rPr>
+        <w:t>intensity</w:t>
+      </w:r>
+      <w:r>
+        <w:rPr>
+          <w:sz w:val="28"/>
+          <w:szCs w:val="28"/>
+        </w:rPr>
+        <w:t>_</w:t>
+      </w:r>
+      <w:r>
+        <w:rPr>
+          <w:sz w:val="28"/>
+          <w:szCs w:val="28"/>
+          <w:lang w:val="en-US"/>
+        </w:rPr>
+        <w:t>ZET</w:t>
+      </w:r>
+      <w:r>
+        <w:rPr>
+          <w:sz w:val="28"/>
+          <w:szCs w:val="28"/>
+        </w:rPr>
+        <w:t xml:space="preserve"> == ‘1’ %}</w:t>
+      </w:r>
+      <w:r>
+        <w:rPr>
+          <w:sz w:val="28"/>
+          <w:szCs w:val="28"/>
+        </w:rPr>
+        <w:t>ую</w:t>
+      </w:r>
+      <w:r>
+        <w:rPr>
+          <w:sz w:val="28"/>
+          <w:szCs w:val="28"/>
+        </w:rPr>
+        <w:t xml:space="preserve">{% </w:t>
+      </w:r>
+      <w:r>
+        <w:rPr>
+          <w:sz w:val="28"/>
+          <w:szCs w:val="28"/>
+          <w:lang w:val="en-US"/>
+        </w:rPr>
+        <w:t>else</w:t>
+      </w:r>
+      <w:r>
+        <w:rPr>
+          <w:sz w:val="28"/>
+          <w:szCs w:val="28"/>
+        </w:rPr>
+        <w:t xml:space="preserve"> %}</w:t>
+      </w:r>
+      <w:proofErr w:type="spellStart"/>
+      <w:r>
+        <w:rPr>
+          <w:sz w:val="28"/>
+          <w:szCs w:val="28"/>
+        </w:rPr>
+        <w:t>ых</w:t>
+      </w:r>
+      <w:proofErr w:type="spellEnd"/>
+      <w:r>
+        <w:rPr>
+          <w:sz w:val="28"/>
+          <w:szCs w:val="28"/>
+        </w:rPr>
+        <w:t xml:space="preserve">{% </w:t>
+      </w:r>
+      <w:r>
+        <w:rPr>
+          <w:sz w:val="28"/>
+          <w:szCs w:val="28"/>
+          <w:lang w:val="en-US"/>
+        </w:rPr>
+        <w:t>endif</w:t>
+      </w:r>
+      <w:r>
+        <w:rPr>
+          <w:sz w:val="28"/>
+          <w:szCs w:val="28"/>
+        </w:rPr>
+        <w:t xml:space="preserve"> %}</w:t>
+      </w:r>
+      <w:r>
+        <w:rPr>
+          <w:sz w:val="28"/>
+          <w:szCs w:val="28"/>
+        </w:rPr>
+        <w:t xml:space="preserve"> </w:t>
+      </w:r>
+      <w:r>
+        <w:rPr>
+          <w:sz w:val="28"/>
+          <w:szCs w:val="28"/>
+        </w:rPr>
+        <w:t>единиц</w:t>
+      </w:r>
+      <w:r>
+        <w:rPr>
+          <w:sz w:val="28"/>
+          <w:szCs w:val="28"/>
+        </w:rPr>
+        <w:t xml:space="preserve">{% </w:t>
+      </w:r>
+      <w:r>
+        <w:rPr>
+          <w:sz w:val="28"/>
+          <w:szCs w:val="28"/>
+          <w:lang w:val="en-US"/>
+        </w:rPr>
+        <w:t>if</w:t>
+      </w:r>
+      <w:r>
+        <w:rPr>
+          <w:sz w:val="28"/>
+          <w:szCs w:val="28"/>
+        </w:rPr>
+        <w:t xml:space="preserve"> </w:t>
+      </w:r>
+      <w:r>
+        <w:rPr>
+          <w:sz w:val="28"/>
+          <w:szCs w:val="28"/>
+          <w:lang w:val="en-US"/>
+        </w:rPr>
+        <w:t>intensity</w:t>
+      </w:r>
+      <w:r>
+        <w:rPr>
+          <w:sz w:val="28"/>
+          <w:szCs w:val="28"/>
+        </w:rPr>
+        <w:t>_</w:t>
+      </w:r>
+      <w:r>
+        <w:rPr>
+          <w:sz w:val="28"/>
+          <w:szCs w:val="28"/>
+          <w:lang w:val="en-US"/>
+        </w:rPr>
+        <w:t>ZET</w:t>
+      </w:r>
+      <w:r>
+        <w:rPr>
+          <w:sz w:val="28"/>
+          <w:szCs w:val="28"/>
+        </w:rPr>
+        <w:t>_</w:t>
+      </w:r>
+      <w:r>
+        <w:rPr>
+          <w:sz w:val="28"/>
+          <w:szCs w:val="28"/>
+          <w:lang w:val="en-US"/>
+        </w:rPr>
+        <w:t>check</w:t>
+      </w:r>
+      <w:r>
+        <w:rPr>
+          <w:sz w:val="28"/>
+          <w:szCs w:val="28"/>
+        </w:rPr>
+        <w:t xml:space="preserve"> == </w:t>
+      </w:r>
+      <w:r>
+        <w:rPr>
+          <w:sz w:val="28"/>
+          <w:szCs w:val="28"/>
+        </w:rPr>
+        <w:t>‘</w:t>
+      </w:r>
+      <w:r>
+        <w:rPr>
+          <w:sz w:val="28"/>
+          <w:szCs w:val="28"/>
+        </w:rPr>
+        <w:t>1</w:t>
+      </w:r>
+      <w:r>
+        <w:rPr>
+          <w:sz w:val="28"/>
+          <w:szCs w:val="28"/>
+        </w:rPr>
+        <w:t>’</w:t>
+      </w:r>
+      <w:r>
+        <w:rPr>
+          <w:sz w:val="28"/>
+          <w:szCs w:val="28"/>
+        </w:rPr>
+        <w:t xml:space="preserve"> %}</w:t>
+      </w:r>
+      <w:r>
+        <w:rPr>
+          <w:sz w:val="28"/>
+          <w:szCs w:val="28"/>
+          <w:lang w:val="en-US"/>
+        </w:rPr>
+        <w:t>a</w:t>
+      </w:r>
+      <w:r>
+        <w:rPr>
+          <w:sz w:val="28"/>
+          <w:szCs w:val="28"/>
+        </w:rPr>
+        <w:t>{%</w:t>
+      </w:r>
+      <w:r>
+        <w:rPr>
+          <w:sz w:val="28"/>
+          <w:szCs w:val="28"/>
+        </w:rPr>
+        <w:t xml:space="preserve"> </w:t>
+      </w:r>
+      <w:proofErr w:type="spellStart"/>
+      <w:r>
+        <w:rPr>
+          <w:sz w:val="28"/>
+          <w:szCs w:val="28"/>
+          <w:lang w:val="en-US"/>
+        </w:rPr>
+        <w:t>elif</w:t>
+      </w:r>
+      <w:proofErr w:type="spellEnd"/>
+      <w:r>
+        <w:rPr>
+          <w:sz w:val="28"/>
+          <w:szCs w:val="28"/>
+        </w:rPr>
+        <w:t xml:space="preserve"> </w:t>
+      </w:r>
+      <w:r>
+        <w:rPr>
+          <w:sz w:val="28"/>
+          <w:szCs w:val="28"/>
+          <w:lang w:val="en-US"/>
+        </w:rPr>
+        <w:t>intensity</w:t>
+      </w:r>
+      <w:r>
+        <w:rPr>
+          <w:sz w:val="28"/>
+          <w:szCs w:val="28"/>
+        </w:rPr>
+        <w:t>_</w:t>
+      </w:r>
+      <w:r>
+        <w:rPr>
+          <w:sz w:val="28"/>
+          <w:szCs w:val="28"/>
+          <w:lang w:val="en-US"/>
+        </w:rPr>
+        <w:t>ZET</w:t>
+      </w:r>
+      <w:r>
+        <w:rPr>
+          <w:sz w:val="28"/>
+          <w:szCs w:val="28"/>
+        </w:rPr>
+        <w:t>_</w:t>
+      </w:r>
+      <w:r>
+        <w:rPr>
+          <w:sz w:val="28"/>
+          <w:szCs w:val="28"/>
+          <w:lang w:val="en-US"/>
+        </w:rPr>
+        <w:t>check</w:t>
+      </w:r>
+      <w:r>
+        <w:rPr>
+          <w:sz w:val="28"/>
+          <w:szCs w:val="28"/>
+        </w:rPr>
+        <w:t xml:space="preserve"> == </w:t>
+      </w:r>
+      <w:r>
+        <w:rPr>
+          <w:sz w:val="28"/>
+          <w:szCs w:val="28"/>
+        </w:rPr>
+        <w:t>‘</w:t>
+      </w:r>
+      <w:r>
+        <w:rPr>
+          <w:sz w:val="28"/>
+          <w:szCs w:val="28"/>
+        </w:rPr>
+        <w:t>2</w:t>
+      </w:r>
+      <w:r>
+        <w:rPr>
+          <w:sz w:val="28"/>
+          <w:szCs w:val="28"/>
+        </w:rPr>
+        <w:t>’</w:t>
+      </w:r>
+      <w:r>
+        <w:rPr>
+          <w:sz w:val="28"/>
+          <w:szCs w:val="28"/>
+        </w:rPr>
+        <w:t xml:space="preserve"> </w:t>
+      </w:r>
+      <w:r>
+        <w:rPr>
+          <w:sz w:val="28"/>
+          <w:szCs w:val="28"/>
+        </w:rPr>
+        <w:t>%}</w:t>
+      </w:r>
+      <w:r>
+        <w:rPr>
+          <w:sz w:val="28"/>
+          <w:szCs w:val="28"/>
+        </w:rPr>
+        <w:t>ы</w:t>
+      </w:r>
+      <w:r>
+        <w:rPr>
+          <w:sz w:val="28"/>
+          <w:szCs w:val="28"/>
+        </w:rPr>
+        <w:t xml:space="preserve">{% </w:t>
+      </w:r>
+      <w:r>
+        <w:rPr>
+          <w:sz w:val="28"/>
+          <w:szCs w:val="28"/>
+          <w:lang w:val="en-US"/>
+        </w:rPr>
+        <w:t>else</w:t>
+      </w:r>
+      <w:r>
+        <w:rPr>
+          <w:sz w:val="28"/>
+          <w:szCs w:val="28"/>
+        </w:rPr>
+        <w:t xml:space="preserve"> %}{% </w:t>
+      </w:r>
+      <w:r>
+        <w:rPr>
+          <w:sz w:val="28"/>
+          <w:szCs w:val="28"/>
+          <w:lang w:val="en-US"/>
+        </w:rPr>
+        <w:t>endif</w:t>
+      </w:r>
+      <w:r>
+        <w:rPr>
+          <w:sz w:val="28"/>
+          <w:szCs w:val="28"/>
+        </w:rPr>
+        <w:t xml:space="preserve"> %}</w:t>
+      </w:r>
+      <w:r>
+        <w:rPr>
+          <w:sz w:val="28"/>
+          <w:szCs w:val="28"/>
+        </w:rPr>
+        <w:t xml:space="preserve">, </w:t>
+      </w:r>
+      <w:r>
+        <w:rPr>
+          <w:sz w:val="28"/>
+          <w:szCs w:val="28"/>
+        </w:rPr>
+        <w:t>т</w:t>
+      </w:r>
+      <w:r>
+        <w:rPr>
+          <w:sz w:val="28"/>
+          <w:szCs w:val="28"/>
+        </w:rPr>
+        <w:t>.</w:t>
+      </w:r>
+      <w:r>
+        <w:rPr>
+          <w:sz w:val="28"/>
+          <w:szCs w:val="28"/>
+        </w:rPr>
+        <w:t>е</w:t>
+      </w:r>
+      <w:r>
+        <w:rPr>
+          <w:sz w:val="28"/>
+          <w:szCs w:val="28"/>
+        </w:rPr>
+        <w:t xml:space="preserve">. </w:t>
+      </w:r>
+      <w:r>
+        <w:rPr>
+          <w:sz w:val="28"/>
+          <w:szCs w:val="28"/>
+        </w:rPr>
+        <w:t xml:space="preserve">{{ </w:t>
+      </w:r>
+      <w:r>
+        <w:rPr>
+          <w:sz w:val="28"/>
+          <w:szCs w:val="28"/>
+          <w:lang w:val="en-US"/>
+        </w:rPr>
+        <w:t>intensity</w:t>
+      </w:r>
+      <w:r>
+        <w:rPr>
+          <w:sz w:val="28"/>
+          <w:szCs w:val="28"/>
+        </w:rPr>
+        <w:t>_</w:t>
+      </w:r>
+      <w:r>
+        <w:rPr>
+          <w:sz w:val="28"/>
+          <w:szCs w:val="28"/>
+          <w:lang w:val="en-US"/>
+        </w:rPr>
+        <w:t>hours</w:t>
+      </w:r>
+      <w:r>
+        <w:rPr>
+          <w:sz w:val="28"/>
+          <w:szCs w:val="28"/>
+        </w:rPr>
+        <w:t xml:space="preserve"> }} </w:t>
+      </w:r>
+      <w:proofErr w:type="spellStart"/>
+      <w:r>
+        <w:rPr>
+          <w:sz w:val="28"/>
+          <w:szCs w:val="28"/>
+        </w:rPr>
+        <w:t>академическ</w:t>
+      </w:r>
+      <w:proofErr w:type="spellEnd"/>
+      <w:r>
+        <w:rPr>
+          <w:sz w:val="28"/>
+          <w:szCs w:val="28"/>
+        </w:rPr>
+        <w:t xml:space="preserve">{% </w:t>
+      </w:r>
+      <w:r>
+        <w:rPr>
+          <w:sz w:val="28"/>
+          <w:szCs w:val="28"/>
+          <w:lang w:val="en-US"/>
+        </w:rPr>
+        <w:t>if</w:t>
+      </w:r>
+      <w:r>
+        <w:rPr>
+          <w:sz w:val="28"/>
+          <w:szCs w:val="28"/>
+        </w:rPr>
+        <w:t xml:space="preserve"> </w:t>
+      </w:r>
+      <w:r>
+        <w:rPr>
+          <w:sz w:val="28"/>
+          <w:szCs w:val="28"/>
+          <w:lang w:val="en-US"/>
+        </w:rPr>
+        <w:t>intensity</w:t>
+      </w:r>
+      <w:r>
+        <w:rPr>
+          <w:sz w:val="28"/>
+          <w:szCs w:val="28"/>
+        </w:rPr>
+        <w:t>_</w:t>
+      </w:r>
+      <w:r>
+        <w:rPr>
+          <w:sz w:val="28"/>
+          <w:szCs w:val="28"/>
+          <w:lang w:val="en-US"/>
+        </w:rPr>
+        <w:t>hour</w:t>
+      </w:r>
+      <w:r>
+        <w:rPr>
+          <w:sz w:val="28"/>
+          <w:szCs w:val="28"/>
+          <w:lang w:val="en-US"/>
+        </w:rPr>
+        <w:t>s</w:t>
+      </w:r>
+      <w:r>
+        <w:rPr>
+          <w:sz w:val="28"/>
+          <w:szCs w:val="28"/>
+        </w:rPr>
+        <w:t xml:space="preserve"> % 10</w:t>
+      </w:r>
+      <w:r>
+        <w:rPr>
+          <w:sz w:val="28"/>
+          <w:szCs w:val="28"/>
+        </w:rPr>
+        <w:t xml:space="preserve"> == </w:t>
+      </w:r>
+      <w:r>
+        <w:rPr>
+          <w:sz w:val="28"/>
+          <w:szCs w:val="28"/>
+        </w:rPr>
+        <w:t>‘</w:t>
+      </w:r>
+      <w:r>
+        <w:rPr>
+          <w:sz w:val="28"/>
+          <w:szCs w:val="28"/>
+        </w:rPr>
+        <w:t>1</w:t>
+      </w:r>
+      <w:r>
+        <w:rPr>
+          <w:sz w:val="28"/>
+          <w:szCs w:val="28"/>
+        </w:rPr>
+        <w:t>’</w:t>
+      </w:r>
+      <w:r>
+        <w:rPr>
+          <w:sz w:val="28"/>
+          <w:szCs w:val="28"/>
+        </w:rPr>
+        <w:t xml:space="preserve"> %}</w:t>
+      </w:r>
+      <w:proofErr w:type="spellStart"/>
+      <w:r>
+        <w:rPr>
+          <w:sz w:val="28"/>
+          <w:szCs w:val="28"/>
+        </w:rPr>
+        <w:t>ий</w:t>
+      </w:r>
+      <w:proofErr w:type="spellEnd"/>
+      <w:r>
+        <w:rPr>
+          <w:sz w:val="28"/>
+          <w:szCs w:val="28"/>
+        </w:rPr>
+        <w:t xml:space="preserve">{% </w:t>
+      </w:r>
+      <w:r>
+        <w:rPr>
+          <w:sz w:val="28"/>
+          <w:szCs w:val="28"/>
+          <w:lang w:val="en-US"/>
+        </w:rPr>
+        <w:t>else</w:t>
+      </w:r>
+      <w:r>
+        <w:rPr>
+          <w:sz w:val="28"/>
+          <w:szCs w:val="28"/>
+        </w:rPr>
+        <w:t xml:space="preserve"> %}</w:t>
+      </w:r>
+      <w:r>
+        <w:rPr>
+          <w:sz w:val="28"/>
+          <w:szCs w:val="28"/>
+        </w:rPr>
+        <w:t>их</w:t>
+      </w:r>
+      <w:r>
+        <w:rPr>
+          <w:sz w:val="28"/>
+          <w:szCs w:val="28"/>
+        </w:rPr>
+        <w:t xml:space="preserve">{% </w:t>
+      </w:r>
+      <w:r>
+        <w:rPr>
+          <w:sz w:val="28"/>
+          <w:szCs w:val="28"/>
+          <w:lang w:val="en-US"/>
+        </w:rPr>
+        <w:t>endif</w:t>
+      </w:r>
+      <w:r>
+        <w:rPr>
+          <w:sz w:val="28"/>
+          <w:szCs w:val="28"/>
+        </w:rPr>
+        <w:t xml:space="preserve"> %}</w:t>
+      </w:r>
+      <w:r>
+        <w:rPr>
+          <w:sz w:val="28"/>
+          <w:szCs w:val="28"/>
+        </w:rPr>
+        <w:t xml:space="preserve"> </w:t>
+      </w:r>
+      <w:r>
+        <w:rPr>
+          <w:sz w:val="28"/>
+          <w:szCs w:val="28"/>
+        </w:rPr>
+        <w:t>час</w:t>
+      </w:r>
+      <w:r>
+        <w:rPr>
+          <w:sz w:val="28"/>
+          <w:szCs w:val="28"/>
+        </w:rPr>
+        <w:t xml:space="preserve">{% </w:t>
+      </w:r>
+      <w:r>
+        <w:rPr>
+          <w:sz w:val="28"/>
+          <w:szCs w:val="28"/>
+          <w:lang w:val="en-US"/>
+        </w:rPr>
+        <w:t>if</w:t>
+      </w:r>
+      <w:r>
+        <w:rPr>
+          <w:sz w:val="28"/>
+          <w:szCs w:val="28"/>
+        </w:rPr>
+        <w:t xml:space="preserve"> </w:t>
+      </w:r>
+      <w:r>
+        <w:rPr>
+          <w:sz w:val="28"/>
+          <w:szCs w:val="28"/>
+          <w:lang w:val="en-US"/>
+        </w:rPr>
+        <w:t>intensity</w:t>
+      </w:r>
+      <w:r>
+        <w:rPr>
+          <w:sz w:val="28"/>
+          <w:szCs w:val="28"/>
+        </w:rPr>
+        <w:t>_</w:t>
+      </w:r>
+      <w:r>
+        <w:rPr>
+          <w:sz w:val="28"/>
+          <w:szCs w:val="28"/>
+          <w:lang w:val="en-US"/>
+        </w:rPr>
+        <w:t>hour</w:t>
+      </w:r>
+      <w:r>
+        <w:rPr>
+          <w:sz w:val="28"/>
+          <w:szCs w:val="28"/>
+          <w:lang w:val="en-US"/>
+        </w:rPr>
+        <w:t>s</w:t>
+      </w:r>
+      <w:r>
+        <w:rPr>
+          <w:sz w:val="28"/>
+          <w:szCs w:val="28"/>
+        </w:rPr>
+        <w:t>_</w:t>
+      </w:r>
+      <w:r>
+        <w:rPr>
+          <w:sz w:val="28"/>
+          <w:szCs w:val="28"/>
+          <w:lang w:val="en-US"/>
+        </w:rPr>
+        <w:t>check</w:t>
+      </w:r>
+      <w:r>
+        <w:rPr>
+          <w:sz w:val="28"/>
+          <w:szCs w:val="28"/>
+        </w:rPr>
+        <w:t xml:space="preserve"> == </w:t>
+      </w:r>
+      <w:r>
+        <w:rPr>
+          <w:sz w:val="28"/>
+          <w:szCs w:val="28"/>
+        </w:rPr>
+        <w:t>‘</w:t>
+      </w:r>
+      <w:r>
+        <w:rPr>
+          <w:sz w:val="28"/>
+          <w:szCs w:val="28"/>
+        </w:rPr>
+        <w:t>1</w:t>
+      </w:r>
+      <w:r>
+        <w:rPr>
+          <w:sz w:val="28"/>
+          <w:szCs w:val="28"/>
+        </w:rPr>
+        <w:t>’</w:t>
+      </w:r>
+      <w:r>
+        <w:rPr>
+          <w:sz w:val="28"/>
+          <w:szCs w:val="28"/>
+        </w:rPr>
+        <w:t xml:space="preserve"> %}{% </w:t>
+      </w:r>
+      <w:proofErr w:type="spellStart"/>
+      <w:r>
+        <w:rPr>
+          <w:sz w:val="28"/>
+          <w:szCs w:val="28"/>
+          <w:lang w:val="en-US"/>
+        </w:rPr>
+        <w:t>elif</w:t>
+      </w:r>
+      <w:proofErr w:type="spellEnd"/>
+      <w:r>
+        <w:rPr>
+          <w:sz w:val="28"/>
+          <w:szCs w:val="28"/>
+        </w:rPr>
+        <w:t xml:space="preserve"> </w:t>
+      </w:r>
+      <w:r>
+        <w:rPr>
+          <w:sz w:val="28"/>
+          <w:szCs w:val="28"/>
+          <w:lang w:val="en-US"/>
+        </w:rPr>
+        <w:t>intensity</w:t>
+      </w:r>
+      <w:r>
+        <w:rPr>
+          <w:sz w:val="28"/>
+          <w:szCs w:val="28"/>
+        </w:rPr>
+        <w:t>_</w:t>
+      </w:r>
+      <w:r>
+        <w:rPr>
+          <w:sz w:val="28"/>
+          <w:szCs w:val="28"/>
+          <w:lang w:val="en-US"/>
+        </w:rPr>
+        <w:t>hour</w:t>
+      </w:r>
+      <w:r>
+        <w:rPr>
+          <w:sz w:val="28"/>
+          <w:szCs w:val="28"/>
+          <w:lang w:val="en-US"/>
+        </w:rPr>
+        <w:t>s</w:t>
+      </w:r>
+      <w:r>
+        <w:rPr>
+          <w:sz w:val="28"/>
+          <w:szCs w:val="28"/>
+        </w:rPr>
+        <w:t>_</w:t>
+      </w:r>
+      <w:r>
+        <w:rPr>
+          <w:sz w:val="28"/>
+          <w:szCs w:val="28"/>
+          <w:lang w:val="en-US"/>
+        </w:rPr>
+        <w:t>check</w:t>
+      </w:r>
+      <w:r>
+        <w:rPr>
+          <w:sz w:val="28"/>
+          <w:szCs w:val="28"/>
+        </w:rPr>
+        <w:t xml:space="preserve"> == </w:t>
+      </w:r>
+      <w:r>
+        <w:rPr>
+          <w:sz w:val="28"/>
+          <w:szCs w:val="28"/>
+        </w:rPr>
+        <w:t>‘</w:t>
+      </w:r>
+      <w:r>
+        <w:rPr>
+          <w:sz w:val="28"/>
+          <w:szCs w:val="28"/>
+        </w:rPr>
+        <w:t>2</w:t>
+      </w:r>
+      <w:r>
+        <w:rPr>
+          <w:sz w:val="28"/>
+          <w:szCs w:val="28"/>
+        </w:rPr>
+        <w:t>’</w:t>
+      </w:r>
+      <w:r>
+        <w:rPr>
+          <w:sz w:val="28"/>
+          <w:szCs w:val="28"/>
+        </w:rPr>
+        <w:t xml:space="preserve"> %}</w:t>
+      </w:r>
+      <w:r>
+        <w:rPr>
+          <w:sz w:val="28"/>
+          <w:szCs w:val="28"/>
+          <w:lang w:val="en-US"/>
+        </w:rPr>
+        <w:t>a</w:t>
+      </w:r>
+      <w:r>
+        <w:rPr>
+          <w:sz w:val="28"/>
+          <w:szCs w:val="28"/>
+        </w:rPr>
+        <w:t xml:space="preserve">{% </w:t>
+      </w:r>
+      <w:r>
+        <w:rPr>
+          <w:sz w:val="28"/>
+          <w:szCs w:val="28"/>
+          <w:lang w:val="en-US"/>
+        </w:rPr>
+        <w:t>else</w:t>
+      </w:r>
+      <w:r>
+        <w:rPr>
+          <w:sz w:val="28"/>
+          <w:szCs w:val="28"/>
+        </w:rPr>
+        <w:t xml:space="preserve"> %}</w:t>
+      </w:r>
+      <w:proofErr w:type="spellStart"/>
+      <w:r>
+        <w:rPr>
+          <w:sz w:val="28"/>
+          <w:szCs w:val="28"/>
+        </w:rPr>
+        <w:t>ов</w:t>
+      </w:r>
+      <w:proofErr w:type="spellEnd"/>
+      <w:r>
+        <w:rPr>
+          <w:sz w:val="28"/>
+          <w:szCs w:val="28"/>
+        </w:rPr>
+        <w:t xml:space="preserve">{% </w:t>
+      </w:r>
+      <w:r>
+        <w:rPr>
+          <w:sz w:val="28"/>
+          <w:szCs w:val="28"/>
+          <w:lang w:val="en-US"/>
+        </w:rPr>
+        <w:t>endif</w:t>
+      </w:r>
+      <w:r>
+        <w:rPr>
+          <w:sz w:val="28"/>
+          <w:szCs w:val="28"/>
+        </w:rPr>
+        <w:t xml:space="preserve"> %}</w:t>
+      </w:r>
+      <w:r>
+        <w:rPr>
+          <w:sz w:val="28"/>
+          <w:szCs w:val="28"/>
+        </w:rPr>
+        <w:t xml:space="preserve"> (</w:t>
+      </w:r>
+      <w:r>
+        <w:rPr>
+          <w:sz w:val="28"/>
+          <w:szCs w:val="28"/>
+        </w:rPr>
+        <w:t>из</w:t>
+      </w:r>
+      <w:r>
+        <w:rPr>
+          <w:sz w:val="28"/>
+          <w:szCs w:val="28"/>
+        </w:rPr>
+        <w:t xml:space="preserve"> </w:t>
+      </w:r>
+      <w:r>
+        <w:rPr>
+          <w:sz w:val="28"/>
+          <w:szCs w:val="28"/>
+        </w:rPr>
+        <w:t>них</w:t>
+      </w:r>
+      <w:r>
+        <w:rPr>
+          <w:sz w:val="28"/>
+          <w:szCs w:val="28"/>
+        </w:rPr>
+        <w:t xml:space="preserve"> </w:t>
+      </w:r>
+      <w:r>
+        <w:rPr>
+          <w:sz w:val="28"/>
+          <w:szCs w:val="28"/>
+        </w:rPr>
+        <w:t xml:space="preserve">{{ </w:t>
+      </w:r>
+      <w:r>
+        <w:rPr>
+          <w:sz w:val="28"/>
+          <w:szCs w:val="28"/>
+          <w:lang w:val="en-US"/>
+        </w:rPr>
+        <w:t>total</w:t>
+      </w:r>
+      <w:r>
+        <w:rPr>
+          <w:sz w:val="28"/>
+          <w:szCs w:val="28"/>
+        </w:rPr>
+        <w:t>_</w:t>
+      </w:r>
+      <w:r>
+        <w:rPr>
+          <w:sz w:val="28"/>
+          <w:szCs w:val="28"/>
+          <w:lang w:val="en-US"/>
+        </w:rPr>
+        <w:t>homework</w:t>
+      </w:r>
+      <w:r>
+        <w:rPr>
+          <w:sz w:val="28"/>
+          <w:szCs w:val="28"/>
+        </w:rPr>
+        <w:t>_</w:t>
+      </w:r>
+      <w:r>
+        <w:rPr>
+          <w:sz w:val="28"/>
+          <w:szCs w:val="28"/>
+          <w:lang w:val="en-US"/>
+        </w:rPr>
+        <w:t>hours</w:t>
+      </w:r>
+      <w:r>
+        <w:rPr>
+          <w:sz w:val="28"/>
+          <w:szCs w:val="28"/>
+        </w:rPr>
+        <w:t xml:space="preserve"> }}</w:t>
+      </w:r>
+      <w:r>
+        <w:rPr>
+          <w:sz w:val="28"/>
+          <w:szCs w:val="28"/>
+        </w:rPr>
+        <w:t xml:space="preserve"> </w:t>
+      </w:r>
+      <w:r>
+        <w:rPr>
+          <w:sz w:val="28"/>
+          <w:szCs w:val="28"/>
+        </w:rPr>
+        <w:t>час</w:t>
+      </w:r>
+      <w:r>
+        <w:rPr>
+          <w:sz w:val="28"/>
+          <w:szCs w:val="28"/>
+        </w:rPr>
+        <w:t xml:space="preserve">{% </w:t>
+      </w:r>
+      <w:r>
+        <w:rPr>
+          <w:sz w:val="28"/>
+          <w:szCs w:val="28"/>
+          <w:lang w:val="en-US"/>
+        </w:rPr>
+        <w:t>if</w:t>
+      </w:r>
+      <w:r>
+        <w:rPr>
+          <w:sz w:val="28"/>
+          <w:szCs w:val="28"/>
+        </w:rPr>
+        <w:t xml:space="preserve"> </w:t>
+      </w:r>
+      <w:r>
+        <w:rPr>
+          <w:sz w:val="28"/>
+          <w:szCs w:val="28"/>
+          <w:lang w:val="en-US"/>
+        </w:rPr>
+        <w:t>total</w:t>
+      </w:r>
+      <w:r>
+        <w:rPr>
+          <w:sz w:val="28"/>
+          <w:szCs w:val="28"/>
+        </w:rPr>
+        <w:t>_</w:t>
+      </w:r>
+      <w:r>
+        <w:rPr>
+          <w:sz w:val="28"/>
+          <w:szCs w:val="28"/>
+          <w:lang w:val="en-US"/>
+        </w:rPr>
+        <w:t>homework</w:t>
+      </w:r>
+      <w:r>
+        <w:rPr>
+          <w:sz w:val="28"/>
+          <w:szCs w:val="28"/>
+        </w:rPr>
+        <w:t>_</w:t>
+      </w:r>
+      <w:r>
+        <w:rPr>
+          <w:sz w:val="28"/>
+          <w:szCs w:val="28"/>
+          <w:lang w:val="en-US"/>
+        </w:rPr>
+        <w:t>hours</w:t>
+      </w:r>
+      <w:r>
+        <w:rPr>
+          <w:sz w:val="28"/>
+          <w:szCs w:val="28"/>
+        </w:rPr>
+        <w:t>_</w:t>
+      </w:r>
+      <w:r>
+        <w:rPr>
+          <w:sz w:val="28"/>
+          <w:szCs w:val="28"/>
+          <w:lang w:val="en-US"/>
+        </w:rPr>
+        <w:t>check</w:t>
+      </w:r>
+      <w:r>
+        <w:rPr>
+          <w:sz w:val="28"/>
+          <w:szCs w:val="28"/>
+        </w:rPr>
+        <w:t xml:space="preserve"> </w:t>
+      </w:r>
+      <w:r>
+        <w:rPr>
+          <w:sz w:val="28"/>
+          <w:szCs w:val="28"/>
+        </w:rPr>
+        <w:t xml:space="preserve">== </w:t>
+      </w:r>
+      <w:r>
+        <w:rPr>
+          <w:sz w:val="28"/>
+          <w:szCs w:val="28"/>
+        </w:rPr>
+        <w:t>‘</w:t>
+      </w:r>
+      <w:r>
+        <w:rPr>
+          <w:sz w:val="28"/>
+          <w:szCs w:val="28"/>
+        </w:rPr>
+        <w:t>1</w:t>
+      </w:r>
+      <w:r>
+        <w:rPr>
+          <w:sz w:val="28"/>
+          <w:szCs w:val="28"/>
+        </w:rPr>
+        <w:t>’</w:t>
+      </w:r>
+      <w:r>
+        <w:rPr>
+          <w:sz w:val="28"/>
+          <w:szCs w:val="28"/>
+        </w:rPr>
+        <w:t xml:space="preserve"> %}{% </w:t>
+      </w:r>
+      <w:proofErr w:type="spellStart"/>
+      <w:r>
+        <w:rPr>
+          <w:sz w:val="28"/>
+          <w:szCs w:val="28"/>
+          <w:lang w:val="en-US"/>
+        </w:rPr>
+        <w:t>elif</w:t>
+      </w:r>
+      <w:proofErr w:type="spellEnd"/>
+      <w:r>
+        <w:rPr>
+          <w:sz w:val="28"/>
+          <w:szCs w:val="28"/>
+        </w:rPr>
+        <w:t xml:space="preserve"> </w:t>
+      </w:r>
+      <w:r>
+        <w:rPr>
+          <w:sz w:val="28"/>
+          <w:szCs w:val="28"/>
+          <w:lang w:val="en-US"/>
+        </w:rPr>
+        <w:t>total</w:t>
+      </w:r>
+      <w:r>
+        <w:rPr>
+          <w:sz w:val="28"/>
+          <w:szCs w:val="28"/>
+        </w:rPr>
+        <w:t>_</w:t>
+      </w:r>
+      <w:r>
+        <w:rPr>
+          <w:sz w:val="28"/>
+          <w:szCs w:val="28"/>
+          <w:lang w:val="en-US"/>
+        </w:rPr>
+        <w:t>homework</w:t>
+      </w:r>
+      <w:r>
+        <w:rPr>
+          <w:sz w:val="28"/>
+          <w:szCs w:val="28"/>
+        </w:rPr>
+        <w:t>_</w:t>
+      </w:r>
+      <w:r>
+        <w:rPr>
+          <w:sz w:val="28"/>
+          <w:szCs w:val="28"/>
+          <w:lang w:val="en-US"/>
+        </w:rPr>
+        <w:t>hours</w:t>
+      </w:r>
+      <w:r>
+        <w:rPr>
+          <w:sz w:val="28"/>
+          <w:szCs w:val="28"/>
+        </w:rPr>
+        <w:t>_</w:t>
+      </w:r>
+      <w:r>
+        <w:rPr>
+          <w:sz w:val="28"/>
+          <w:szCs w:val="28"/>
+          <w:lang w:val="en-US"/>
+        </w:rPr>
+        <w:t>check</w:t>
+      </w:r>
+      <w:r>
+        <w:rPr>
+          <w:sz w:val="28"/>
+          <w:szCs w:val="28"/>
+        </w:rPr>
+        <w:t xml:space="preserve"> </w:t>
+      </w:r>
+      <w:r>
+        <w:rPr>
+          <w:sz w:val="28"/>
+          <w:szCs w:val="28"/>
+        </w:rPr>
+        <w:t xml:space="preserve">== </w:t>
+      </w:r>
+      <w:r>
+        <w:rPr>
+          <w:sz w:val="28"/>
+          <w:szCs w:val="28"/>
+        </w:rPr>
+        <w:t>‘</w:t>
+      </w:r>
+      <w:r>
+        <w:rPr>
+          <w:sz w:val="28"/>
+          <w:szCs w:val="28"/>
+        </w:rPr>
+        <w:t>2</w:t>
+      </w:r>
+      <w:r>
+        <w:rPr>
+          <w:sz w:val="28"/>
+          <w:szCs w:val="28"/>
+        </w:rPr>
+        <w:t>’</w:t>
+      </w:r>
+      <w:r>
+        <w:rPr>
+          <w:sz w:val="28"/>
+          <w:szCs w:val="28"/>
+        </w:rPr>
+        <w:t xml:space="preserve"> %}</w:t>
+      </w:r>
+      <w:r>
+        <w:rPr>
+          <w:sz w:val="28"/>
+          <w:szCs w:val="28"/>
+          <w:lang w:val="en-US"/>
+        </w:rPr>
+        <w:t>a</w:t>
+      </w:r>
+      <w:r>
+        <w:rPr>
+          <w:sz w:val="28"/>
+          <w:szCs w:val="28"/>
+        </w:rPr>
+        <w:t xml:space="preserve">{% </w:t>
+      </w:r>
+      <w:r>
+        <w:rPr>
+          <w:sz w:val="28"/>
+          <w:szCs w:val="28"/>
+          <w:lang w:val="en-US"/>
+        </w:rPr>
+        <w:t>else</w:t>
+      </w:r>
+      <w:r>
+        <w:rPr>
+          <w:sz w:val="28"/>
+          <w:szCs w:val="28"/>
+        </w:rPr>
+        <w:t xml:space="preserve"> %}</w:t>
+      </w:r>
+      <w:proofErr w:type="spellStart"/>
+      <w:r>
+        <w:rPr>
+          <w:sz w:val="28"/>
+          <w:szCs w:val="28"/>
+        </w:rPr>
+        <w:t>ов</w:t>
+      </w:r>
+      <w:proofErr w:type="spellEnd"/>
+      <w:r>
+        <w:rPr>
+          <w:sz w:val="28"/>
+          <w:szCs w:val="28"/>
+        </w:rPr>
+        <w:t xml:space="preserve">{% </w:t>
+      </w:r>
+      <w:r>
+        <w:rPr>
+          <w:sz w:val="28"/>
+          <w:szCs w:val="28"/>
+          <w:lang w:val="en-US"/>
+        </w:rPr>
+        <w:t>endif</w:t>
+      </w:r>
+      <w:r>
+        <w:rPr>
+          <w:sz w:val="28"/>
+          <w:szCs w:val="28"/>
+        </w:rPr>
+        <w:t xml:space="preserve"> %}</w:t>
+      </w:r>
+      <w:r>
+        <w:rPr>
+          <w:sz w:val="28"/>
+          <w:szCs w:val="28"/>
+        </w:rPr>
+        <w:t xml:space="preserve"> – </w:t>
+      </w:r>
+      <w:r>
+        <w:rPr>
+          <w:sz w:val="28"/>
+          <w:szCs w:val="28"/>
+        </w:rPr>
+        <w:t>самостоятельная</w:t>
+      </w:r>
+      <w:r>
+        <w:rPr>
+          <w:sz w:val="28"/>
+          <w:szCs w:val="28"/>
+        </w:rPr>
+        <w:t xml:space="preserve"> </w:t>
+      </w:r>
+      <w:r>
+        <w:rPr>
+          <w:sz w:val="28"/>
+          <w:szCs w:val="28"/>
+        </w:rPr>
+        <w:t>работа</w:t>
+      </w:r>
+      <w:r>
+        <w:rPr>
+          <w:sz w:val="28"/>
+          <w:szCs w:val="28"/>
+        </w:rPr>
+        <w:t xml:space="preserve"> </w:t>
+      </w:r>
+      <w:r>
+        <w:rPr>
+          <w:sz w:val="28"/>
+          <w:szCs w:val="28"/>
+        </w:rPr>
+        <w:t>студентов</w:t>
+      </w:r>
+      <w:r>
+        <w:rPr>
+          <w:sz w:val="28"/>
+          <w:szCs w:val="28"/>
+        </w:rPr>
+        <w:t>).</w:t>
+      </w:r>
+      <w:r>
+        <w:rPr>
+          <w:sz w:val="28"/>
+          <w:szCs w:val="28"/>
+        </w:rPr>
+        <w:t xml:space="preserve">{% </w:t>
+      </w:r>
+      <w:r>
+        <w:rPr>
+          <w:sz w:val="28"/>
+          <w:szCs w:val="28"/>
+          <w:lang w:val="en-US"/>
+        </w:rPr>
+        <w:t>for</w:t>
+      </w:r>
+      <w:r>
+        <w:rPr>
+          <w:sz w:val="28"/>
+          <w:szCs w:val="28"/>
+        </w:rPr>
+        <w:t xml:space="preserve"> </w:t>
+      </w:r>
+      <w:r>
+        <w:rPr>
+          <w:sz w:val="28"/>
+          <w:szCs w:val="28"/>
+          <w:lang w:val="en-US"/>
+        </w:rPr>
+        <w:t>semester</w:t>
+      </w:r>
+      <w:r>
+        <w:rPr>
+          <w:sz w:val="28"/>
+          <w:szCs w:val="28"/>
+        </w:rPr>
+        <w:t xml:space="preserve"> </w:t>
+      </w:r>
+      <w:r>
+        <w:rPr>
+          <w:sz w:val="28"/>
+          <w:szCs w:val="28"/>
+          <w:lang w:val="en-US"/>
+        </w:rPr>
+        <w:t>in</w:t>
+      </w:r>
+      <w:r>
+        <w:rPr>
+          <w:sz w:val="28"/>
+          <w:szCs w:val="28"/>
+        </w:rPr>
+        <w:t xml:space="preserve"> </w:t>
+      </w:r>
+      <w:r>
+        <w:rPr>
+          <w:sz w:val="28"/>
+          <w:szCs w:val="28"/>
+          <w:lang w:val="en-US"/>
+        </w:rPr>
+        <w:t>semesters</w:t>
+      </w:r>
+      <w:r>
+        <w:rPr>
+          <w:sz w:val="28"/>
+          <w:szCs w:val="28"/>
+        </w:rPr>
+        <w:t xml:space="preserve"> %}</w:t>
+      </w:r>
+    </w:p>
+    <w:p>
+      <w:pPr>
+        <w:ind w:firstLine="708"/>
+        <w:jc w:val="both"/>
+        <w:rPr>
+          <w:sz w:val="28"/>
+          <w:szCs w:val="28"/>
+        </w:rPr>
+      </w:pPr>
+      <w:r>
+        <w:rPr>
+          <w:sz w:val="28"/>
+          <w:szCs w:val="28"/>
+        </w:rPr>
+        <w:t xml:space="preserve">На </w:t>
+      </w:r>
+      <w:r>
+        <w:rPr>
+          <w:sz w:val="28"/>
+          <w:szCs w:val="28"/>
+        </w:rPr>
+        <w:t xml:space="preserve">{{ </w:t>
+      </w:r>
+      <w:r>
+        <w:rPr>
+          <w:sz w:val="28"/>
+          <w:szCs w:val="28"/>
+          <w:lang w:val="en-US"/>
+        </w:rPr>
+        <w:t>semester</w:t>
+      </w:r>
+      <w:r>
+        <w:rPr>
+          <w:sz w:val="28"/>
+          <w:szCs w:val="28"/>
+        </w:rPr>
+        <w:t>.</w:t>
+      </w:r>
+      <w:r>
+        <w:rPr>
+          <w:sz w:val="28"/>
+          <w:szCs w:val="28"/>
+          <w:lang w:val="en-US"/>
+        </w:rPr>
+        <w:t>course</w:t>
+      </w:r>
+      <w:r>
+        <w:rPr>
+          <w:sz w:val="28"/>
+          <w:szCs w:val="28"/>
+        </w:rPr>
+        <w:t xml:space="preserve"> }} </w:t>
+      </w:r>
+      <w:r>
+        <w:rPr>
+          <w:sz w:val="28"/>
+          <w:szCs w:val="28"/>
+        </w:rPr>
+        <w:t>курсе в</w:t>
+      </w:r>
+      <w:r>
+        <w:rPr>
+          <w:sz w:val="28"/>
+          <w:szCs w:val="28"/>
+        </w:rPr>
+        <w:t xml:space="preserve">{% </w:t>
+      </w:r>
+      <w:r>
+        <w:rPr>
+          <w:sz w:val="28"/>
+          <w:szCs w:val="28"/>
+          <w:lang w:val="en-US"/>
+        </w:rPr>
+        <w:t>if</w:t>
+      </w:r>
+      <w:r>
+        <w:rPr>
+          <w:sz w:val="28"/>
+          <w:szCs w:val="28"/>
+        </w:rPr>
+        <w:t xml:space="preserve"> </w:t>
+      </w:r>
+      <w:r>
+        <w:rPr>
+          <w:bCs/>
+          <w:sz w:val="28"/>
+          <w:szCs w:val="28"/>
+          <w:lang w:val="en-US"/>
+        </w:rPr>
+        <w:t>semester</w:t>
+      </w:r>
+      <w:r>
+        <w:rPr>
+          <w:bCs/>
+          <w:sz w:val="28"/>
+          <w:szCs w:val="28"/>
+        </w:rPr>
+        <w:t>.</w:t>
+      </w:r>
+      <w:r>
+        <w:rPr>
+          <w:bCs/>
+          <w:sz w:val="28"/>
+          <w:szCs w:val="28"/>
+          <w:lang w:val="en-US"/>
+        </w:rPr>
+        <w:t>semester</w:t>
+      </w:r>
+      <w:r>
+        <w:rPr>
+          <w:sz w:val="28"/>
+          <w:szCs w:val="28"/>
+        </w:rPr>
+        <w:t xml:space="preserve"> == ‘</w:t>
+      </w:r>
+      <w:r>
+        <w:rPr>
+          <w:sz w:val="28"/>
+          <w:szCs w:val="28"/>
+        </w:rPr>
+        <w:t>втором</w:t>
+      </w:r>
+      <w:r>
+        <w:rPr>
+          <w:sz w:val="28"/>
+          <w:szCs w:val="28"/>
+        </w:rPr>
+        <w:t>’ %}</w:t>
+      </w:r>
+      <w:r>
+        <w:rPr>
+          <w:sz w:val="28"/>
+          <w:szCs w:val="28"/>
+        </w:rPr>
+        <w:t>о</w:t>
+      </w:r>
+      <w:r>
+        <w:rPr>
+          <w:sz w:val="28"/>
+          <w:szCs w:val="28"/>
+        </w:rPr>
+        <w:t xml:space="preserve">{% </w:t>
+      </w:r>
+      <w:r>
+        <w:rPr>
+          <w:sz w:val="28"/>
+          <w:szCs w:val="28"/>
+          <w:lang w:val="en-US"/>
+        </w:rPr>
+        <w:t>endif</w:t>
+      </w:r>
+      <w:r>
+        <w:rPr>
+          <w:sz w:val="28"/>
+          <w:szCs w:val="28"/>
+        </w:rPr>
+        <w:t xml:space="preserve"> %}</w:t>
+      </w:r>
+      <w:r>
+        <w:rPr>
+          <w:sz w:val="28"/>
+          <w:szCs w:val="28"/>
+        </w:rPr>
+        <w:t xml:space="preserve"> </w:t>
+      </w:r>
+      <w:r>
+        <w:rPr>
+          <w:b/>
+          <w:sz w:val="28"/>
+          <w:szCs w:val="28"/>
+        </w:rPr>
+        <w:t xml:space="preserve">{{ </w:t>
+      </w:r>
+      <w:r>
+        <w:rPr>
+          <w:b/>
+          <w:sz w:val="28"/>
+          <w:szCs w:val="28"/>
+          <w:lang w:val="en-US"/>
+        </w:rPr>
+        <w:t>semester</w:t>
+      </w:r>
+      <w:r>
+        <w:rPr>
+          <w:b/>
+          <w:sz w:val="28"/>
+          <w:szCs w:val="28"/>
+        </w:rPr>
+        <w:t>.</w:t>
+      </w:r>
+      <w:r>
+        <w:rPr>
+          <w:b/>
+          <w:sz w:val="28"/>
+          <w:szCs w:val="28"/>
+          <w:lang w:val="en-US"/>
+        </w:rPr>
+        <w:t>semester</w:t>
+      </w:r>
+      <w:r>
+        <w:rPr>
+          <w:b/>
+          <w:sz w:val="28"/>
+          <w:szCs w:val="28"/>
+        </w:rPr>
+        <w:t xml:space="preserve"> }} </w:t>
+      </w:r>
+      <w:r>
+        <w:rPr>
+          <w:sz w:val="28"/>
+          <w:szCs w:val="28"/>
+        </w:rPr>
+        <w:t xml:space="preserve">семестре выделяется </w:t>
+      </w:r>
+      <w:r>
+        <w:rPr>
+          <w:sz w:val="28"/>
+          <w:szCs w:val="28"/>
+        </w:rPr>
+        <w:t xml:space="preserve">{{ </w:t>
+      </w:r>
+      <w:r>
+        <w:rPr>
+          <w:sz w:val="28"/>
+          <w:szCs w:val="28"/>
+          <w:lang w:val="en-US"/>
+        </w:rPr>
+        <w:t>semester</w:t>
+      </w:r>
+      <w:r>
+        <w:rPr>
+          <w:sz w:val="28"/>
+          <w:szCs w:val="28"/>
+        </w:rPr>
+        <w:t>.</w:t>
+      </w:r>
+      <w:r>
+        <w:rPr>
+          <w:sz w:val="28"/>
+          <w:szCs w:val="28"/>
+          <w:lang w:val="en-US"/>
+        </w:rPr>
+        <w:t>ZET</w:t>
+      </w:r>
+      <w:r>
+        <w:rPr>
+          <w:sz w:val="28"/>
+          <w:szCs w:val="28"/>
+        </w:rPr>
+        <w:t xml:space="preserve"> }}</w:t>
+      </w:r>
+      <w:r>
+        <w:rPr>
+          <w:sz w:val="28"/>
+          <w:szCs w:val="28"/>
+        </w:rPr>
+        <w:t xml:space="preserve"> </w:t>
+      </w:r>
+      <w:proofErr w:type="spellStart"/>
+      <w:r>
+        <w:rPr>
+          <w:sz w:val="28"/>
+          <w:szCs w:val="28"/>
+        </w:rPr>
+        <w:t>зачетн</w:t>
+      </w:r>
+      <w:proofErr w:type="spellEnd"/>
+      <w:r>
+        <w:rPr>
+          <w:sz w:val="28"/>
+          <w:szCs w:val="28"/>
+        </w:rPr>
+        <w:t xml:space="preserve">{% </w:t>
+      </w:r>
+      <w:r>
+        <w:rPr>
+          <w:sz w:val="28"/>
+          <w:szCs w:val="28"/>
+          <w:lang w:val="en-US"/>
+        </w:rPr>
+        <w:t>if</w:t>
+      </w:r>
+      <w:r>
+        <w:rPr>
+          <w:sz w:val="28"/>
+          <w:szCs w:val="28"/>
+        </w:rPr>
+        <w:t xml:space="preserve"> </w:t>
+      </w:r>
+      <w:r>
+        <w:rPr>
+          <w:bCs/>
+          <w:sz w:val="28"/>
+          <w:szCs w:val="28"/>
+          <w:lang w:val="en-US"/>
+        </w:rPr>
+        <w:t>semester</w:t>
+      </w:r>
+      <w:r>
+        <w:rPr>
+          <w:bCs/>
+          <w:sz w:val="28"/>
+          <w:szCs w:val="28"/>
+        </w:rPr>
+        <w:t>.</w:t>
+      </w:r>
+      <w:r>
+        <w:rPr>
+          <w:sz w:val="28"/>
+          <w:szCs w:val="28"/>
+          <w:lang w:val="en-US"/>
+        </w:rPr>
+        <w:t>ZET</w:t>
+      </w:r>
+      <w:r>
+        <w:rPr>
+          <w:sz w:val="28"/>
+          <w:szCs w:val="28"/>
+        </w:rPr>
+        <w:t xml:space="preserve"> == ‘1’ %}</w:t>
+      </w:r>
+      <w:proofErr w:type="spellStart"/>
+      <w:r>
+        <w:rPr>
+          <w:sz w:val="28"/>
+          <w:szCs w:val="28"/>
+        </w:rPr>
+        <w:t>ая</w:t>
+      </w:r>
+      <w:proofErr w:type="spellEnd"/>
+      <w:r>
+        <w:rPr>
+          <w:sz w:val="28"/>
+          <w:szCs w:val="28"/>
+        </w:rPr>
+        <w:t xml:space="preserve">{% </w:t>
+      </w:r>
+      <w:r>
+        <w:rPr>
+          <w:sz w:val="28"/>
+          <w:szCs w:val="28"/>
+          <w:lang w:val="en-US"/>
+        </w:rPr>
+        <w:t>else</w:t>
+      </w:r>
+      <w:r>
+        <w:rPr>
+          <w:sz w:val="28"/>
+          <w:szCs w:val="28"/>
+        </w:rPr>
+        <w:t xml:space="preserve"> </w:t>
+      </w:r>
+      <w:r>
+        <w:rPr>
+          <w:sz w:val="28"/>
+          <w:szCs w:val="28"/>
+        </w:rPr>
+        <w:t>%}</w:t>
+      </w:r>
+      <w:proofErr w:type="spellStart"/>
+      <w:r>
+        <w:rPr>
+          <w:sz w:val="28"/>
+          <w:szCs w:val="28"/>
+        </w:rPr>
+        <w:t>ых</w:t>
+      </w:r>
+      <w:proofErr w:type="spellEnd"/>
+      <w:r>
+        <w:rPr>
+          <w:sz w:val="28"/>
+          <w:szCs w:val="28"/>
+        </w:rPr>
+        <w:t xml:space="preserve">{% </w:t>
+      </w:r>
+      <w:r>
+        <w:rPr>
+          <w:sz w:val="28"/>
+          <w:szCs w:val="28"/>
+          <w:lang w:val="en-US"/>
+        </w:rPr>
+        <w:t>endif</w:t>
+      </w:r>
+      <w:r>
+        <w:rPr>
+          <w:sz w:val="28"/>
+          <w:szCs w:val="28"/>
+        </w:rPr>
+        <w:t xml:space="preserve"> %}</w:t>
+      </w:r>
+      <w:r>
+        <w:rPr>
+          <w:sz w:val="28"/>
+          <w:szCs w:val="28"/>
+        </w:rPr>
+        <w:t xml:space="preserve"> единиц</w:t>
+      </w:r>
+      <w:r>
+        <w:rPr>
+          <w:sz w:val="28"/>
+          <w:szCs w:val="28"/>
+        </w:rPr>
+        <w:t xml:space="preserve">{% </w:t>
+      </w:r>
+      <w:r>
+        <w:rPr>
+          <w:sz w:val="28"/>
+          <w:szCs w:val="28"/>
+          <w:lang w:val="en-US"/>
+        </w:rPr>
+        <w:t>if</w:t>
+      </w:r>
+      <w:r>
+        <w:rPr>
+          <w:sz w:val="28"/>
+          <w:szCs w:val="28"/>
+        </w:rPr>
+        <w:t xml:space="preserve"> </w:t>
+      </w:r>
+      <w:r>
+        <w:rPr>
+          <w:bCs/>
+          <w:sz w:val="28"/>
+          <w:szCs w:val="28"/>
+          <w:lang w:val="en-US"/>
+        </w:rPr>
+        <w:t>semester</w:t>
+      </w:r>
+      <w:r>
+        <w:rPr>
+          <w:bCs/>
+          <w:sz w:val="28"/>
+          <w:szCs w:val="28"/>
+        </w:rPr>
+        <w:t>.</w:t>
+      </w:r>
+      <w:r>
+        <w:rPr>
+          <w:sz w:val="28"/>
+          <w:szCs w:val="28"/>
+          <w:lang w:val="en-US"/>
+        </w:rPr>
+        <w:t>ZET</w:t>
+      </w:r>
+      <w:r>
+        <w:rPr>
+          <w:sz w:val="28"/>
+          <w:szCs w:val="28"/>
+        </w:rPr>
+        <w:t>_</w:t>
+      </w:r>
+      <w:r>
+        <w:rPr>
+          <w:sz w:val="28"/>
+          <w:szCs w:val="28"/>
+          <w:lang w:val="en-US"/>
+        </w:rPr>
+        <w:t>check</w:t>
+      </w:r>
+      <w:r>
+        <w:rPr>
+          <w:sz w:val="28"/>
+          <w:szCs w:val="28"/>
+        </w:rPr>
+        <w:t xml:space="preserve"> == ‘1’ %}</w:t>
+      </w:r>
+      <w:r>
+        <w:rPr>
+          <w:sz w:val="28"/>
+          <w:szCs w:val="28"/>
+        </w:rPr>
+        <w:t>а</w:t>
+      </w:r>
+      <w:r>
+        <w:rPr>
+          <w:sz w:val="28"/>
+          <w:szCs w:val="28"/>
+        </w:rPr>
+        <w:t xml:space="preserve">{% </w:t>
+      </w:r>
+      <w:proofErr w:type="spellStart"/>
+      <w:r>
+        <w:rPr>
+          <w:sz w:val="28"/>
+          <w:szCs w:val="28"/>
+          <w:lang w:val="en-US"/>
+        </w:rPr>
+        <w:t>elif</w:t>
+      </w:r>
+      <w:proofErr w:type="spellEnd"/>
+      <w:r>
+        <w:rPr>
+          <w:sz w:val="28"/>
+          <w:szCs w:val="28"/>
+        </w:rPr>
+        <w:t xml:space="preserve"> </w:t>
+      </w:r>
+      <w:r>
+        <w:rPr>
+          <w:bCs/>
+          <w:sz w:val="28"/>
+          <w:szCs w:val="28"/>
+          <w:lang w:val="en-US"/>
+        </w:rPr>
+        <w:t>semester</w:t>
+      </w:r>
+      <w:r>
+        <w:rPr>
+          <w:bCs/>
+          <w:sz w:val="28"/>
+          <w:szCs w:val="28"/>
+        </w:rPr>
+        <w:t>.</w:t>
+      </w:r>
+      <w:r>
+        <w:rPr>
+          <w:sz w:val="28"/>
+          <w:szCs w:val="28"/>
+          <w:lang w:val="en-US"/>
+        </w:rPr>
+        <w:t>ZET</w:t>
+      </w:r>
+      <w:r>
+        <w:rPr>
+          <w:sz w:val="28"/>
+          <w:szCs w:val="28"/>
+        </w:rPr>
+        <w:t>_</w:t>
+      </w:r>
+      <w:r>
+        <w:rPr>
+          <w:sz w:val="28"/>
+          <w:szCs w:val="28"/>
+          <w:lang w:val="en-US"/>
+        </w:rPr>
+        <w:t>check</w:t>
+      </w:r>
+      <w:r>
+        <w:rPr>
+          <w:sz w:val="28"/>
+          <w:szCs w:val="28"/>
+        </w:rPr>
+        <w:t xml:space="preserve"> </w:t>
+      </w:r>
+      <w:r>
+        <w:rPr>
+          <w:sz w:val="28"/>
+          <w:szCs w:val="28"/>
+        </w:rPr>
+        <w:t>%</w:t>
+      </w:r>
+      <w:r>
+        <w:rPr>
+          <w:sz w:val="28"/>
+          <w:szCs w:val="28"/>
+        </w:rPr>
+        <w:t>}</w:t>
+      </w:r>
+      <w:r>
+        <w:rPr>
+          <w:sz w:val="28"/>
+          <w:szCs w:val="28"/>
+        </w:rPr>
+        <w:t>ы</w:t>
+      </w:r>
+      <w:r>
+        <w:rPr>
+          <w:sz w:val="28"/>
+          <w:szCs w:val="28"/>
+        </w:rPr>
+        <w:t xml:space="preserve">{% </w:t>
+      </w:r>
+      <w:r>
+        <w:rPr>
+          <w:sz w:val="28"/>
+          <w:szCs w:val="28"/>
+          <w:lang w:val="en-US"/>
+        </w:rPr>
+        <w:t>else</w:t>
+      </w:r>
+      <w:r>
+        <w:rPr>
+          <w:sz w:val="28"/>
+          <w:szCs w:val="28"/>
+        </w:rPr>
+        <w:t xml:space="preserve"> %}{% </w:t>
+      </w:r>
+      <w:r>
+        <w:rPr>
+          <w:sz w:val="28"/>
+          <w:szCs w:val="28"/>
+          <w:lang w:val="en-US"/>
+        </w:rPr>
+        <w:t>endif</w:t>
+      </w:r>
+      <w:r>
+        <w:rPr>
+          <w:sz w:val="28"/>
+          <w:szCs w:val="28"/>
+        </w:rPr>
+        <w:t xml:space="preserve"> %}</w:t>
+      </w:r>
+      <w:r>
+        <w:rPr>
+          <w:sz w:val="28"/>
+          <w:szCs w:val="28"/>
+        </w:rPr>
+        <w:t xml:space="preserve">, т.е. </w:t>
+      </w:r>
+      <w:r>
+        <w:rPr>
+          <w:sz w:val="28"/>
+          <w:szCs w:val="28"/>
+        </w:rPr>
+        <w:t xml:space="preserve">{{ </w:t>
+      </w:r>
+      <w:r>
+        <w:rPr>
+          <w:sz w:val="28"/>
+          <w:szCs w:val="28"/>
+          <w:lang w:val="en-US"/>
+        </w:rPr>
+        <w:t>semester</w:t>
+      </w:r>
+      <w:r>
+        <w:rPr>
+          <w:sz w:val="28"/>
+          <w:szCs w:val="28"/>
+        </w:rPr>
+        <w:t>.</w:t>
+      </w:r>
+      <w:r>
+        <w:rPr>
+          <w:sz w:val="28"/>
+          <w:szCs w:val="28"/>
+          <w:lang w:val="en-US"/>
+        </w:rPr>
+        <w:t>hours</w:t>
+      </w:r>
+      <w:r>
+        <w:rPr>
+          <w:sz w:val="28"/>
+          <w:szCs w:val="28"/>
+        </w:rPr>
+        <w:t xml:space="preserve"> }} </w:t>
+      </w:r>
+      <w:proofErr w:type="spellStart"/>
+      <w:r>
+        <w:rPr>
+          <w:sz w:val="28"/>
+          <w:szCs w:val="28"/>
+        </w:rPr>
+        <w:t>академическ</w:t>
+      </w:r>
+      <w:proofErr w:type="spellEnd"/>
+      <w:r>
+        <w:rPr>
+          <w:sz w:val="28"/>
+          <w:szCs w:val="28"/>
+        </w:rPr>
+        <w:t xml:space="preserve">{% </w:t>
+      </w:r>
+      <w:r>
+        <w:rPr>
+          <w:sz w:val="28"/>
+          <w:szCs w:val="28"/>
+          <w:lang w:val="en-US"/>
+        </w:rPr>
+        <w:t>if</w:t>
+      </w:r>
+      <w:r>
+        <w:rPr>
+          <w:sz w:val="28"/>
+          <w:szCs w:val="28"/>
+        </w:rPr>
+        <w:t xml:space="preserve"> </w:t>
+      </w:r>
+      <w:r>
+        <w:rPr>
+          <w:sz w:val="28"/>
+          <w:szCs w:val="28"/>
+          <w:lang w:val="en-US"/>
+        </w:rPr>
+        <w:t>semester</w:t>
+      </w:r>
+      <w:r>
+        <w:rPr>
+          <w:sz w:val="28"/>
+          <w:szCs w:val="28"/>
+        </w:rPr>
+        <w:t>.</w:t>
+      </w:r>
+      <w:r>
+        <w:rPr>
+          <w:sz w:val="28"/>
+          <w:szCs w:val="28"/>
+          <w:lang w:val="en-US"/>
+        </w:rPr>
+        <w:t>hours</w:t>
+      </w:r>
+      <w:r>
+        <w:rPr>
+          <w:sz w:val="28"/>
+          <w:szCs w:val="28"/>
+        </w:rPr>
+        <w:t xml:space="preserve"> % 10 == ‘1’ %}</w:t>
+      </w:r>
+      <w:proofErr w:type="spellStart"/>
+      <w:r>
+        <w:rPr>
+          <w:sz w:val="28"/>
+          <w:szCs w:val="28"/>
+        </w:rPr>
+        <w:t>ий</w:t>
+      </w:r>
+      <w:proofErr w:type="spellEnd"/>
+      <w:r>
+        <w:rPr>
+          <w:sz w:val="28"/>
+          <w:szCs w:val="28"/>
+        </w:rPr>
+        <w:t xml:space="preserve">{% </w:t>
+      </w:r>
+      <w:r>
+        <w:rPr>
+          <w:sz w:val="28"/>
+          <w:szCs w:val="28"/>
+          <w:lang w:val="en-US"/>
+        </w:rPr>
+        <w:t>else</w:t>
+      </w:r>
+      <w:r>
+        <w:rPr>
+          <w:sz w:val="28"/>
+          <w:szCs w:val="28"/>
+        </w:rPr>
+        <w:t xml:space="preserve"> %}</w:t>
+      </w:r>
+      <w:r>
+        <w:rPr>
+          <w:sz w:val="28"/>
+          <w:szCs w:val="28"/>
+        </w:rPr>
+        <w:t>и</w:t>
+      </w:r>
+      <w:r>
+        <w:rPr>
+          <w:sz w:val="28"/>
+          <w:szCs w:val="28"/>
+        </w:rPr>
+        <w:t>х</w:t>
+      </w:r>
+      <w:r>
+        <w:rPr>
+          <w:sz w:val="28"/>
+          <w:szCs w:val="28"/>
+        </w:rPr>
+        <w:t xml:space="preserve">{% </w:t>
+      </w:r>
+      <w:r>
+        <w:rPr>
+          <w:sz w:val="28"/>
+          <w:szCs w:val="28"/>
+          <w:lang w:val="en-US"/>
+        </w:rPr>
+        <w:t>endif</w:t>
+      </w:r>
+      <w:r>
+        <w:rPr>
+          <w:sz w:val="28"/>
+          <w:szCs w:val="28"/>
+        </w:rPr>
+        <w:t xml:space="preserve"> %}</w:t>
+      </w:r>
+      <w:r>
+        <w:rPr>
+          <w:sz w:val="28"/>
+          <w:szCs w:val="28"/>
+        </w:rPr>
+        <w:t xml:space="preserve"> час</w:t>
+      </w:r>
+      <w:r>
+        <w:rPr>
+          <w:sz w:val="28"/>
+          <w:szCs w:val="28"/>
+        </w:rPr>
+        <w:t xml:space="preserve">{% </w:t>
+      </w:r>
+      <w:r>
+        <w:rPr>
+          <w:sz w:val="28"/>
+          <w:szCs w:val="28"/>
+          <w:lang w:val="en-US"/>
+        </w:rPr>
+        <w:t>if</w:t>
+      </w:r>
+      <w:r>
+        <w:rPr>
+          <w:sz w:val="28"/>
+          <w:szCs w:val="28"/>
+        </w:rPr>
+        <w:t xml:space="preserve"> </w:t>
+      </w:r>
+      <w:r>
+        <w:rPr>
+          <w:bCs/>
+          <w:sz w:val="28"/>
+          <w:szCs w:val="28"/>
+          <w:lang w:val="en-US"/>
+        </w:rPr>
+        <w:t>semester</w:t>
+      </w:r>
+      <w:r>
+        <w:rPr>
+          <w:bCs/>
+          <w:sz w:val="28"/>
+          <w:szCs w:val="28"/>
+        </w:rPr>
+        <w:t>.</w:t>
+      </w:r>
+      <w:r>
+        <w:rPr>
+          <w:sz w:val="28"/>
+          <w:szCs w:val="28"/>
+          <w:lang w:val="en-US"/>
+        </w:rPr>
+        <w:t>hours</w:t>
+      </w:r>
+      <w:r>
+        <w:rPr>
+          <w:sz w:val="28"/>
+          <w:szCs w:val="28"/>
+        </w:rPr>
+        <w:t>_</w:t>
+      </w:r>
+      <w:r>
+        <w:rPr>
+          <w:sz w:val="28"/>
+          <w:szCs w:val="28"/>
+          <w:lang w:val="en-US"/>
+        </w:rPr>
+        <w:t>check</w:t>
+      </w:r>
+      <w:r>
+        <w:rPr>
+          <w:sz w:val="28"/>
+          <w:szCs w:val="28"/>
+        </w:rPr>
+        <w:t xml:space="preserve"> == </w:t>
+      </w:r>
+      <w:r>
+        <w:rPr>
+          <w:sz w:val="28"/>
+          <w:szCs w:val="28"/>
+        </w:rPr>
+        <w:t>‘</w:t>
+      </w:r>
+      <w:r>
+        <w:rPr>
+          <w:sz w:val="28"/>
+          <w:szCs w:val="28"/>
+        </w:rPr>
+        <w:t>1</w:t>
+      </w:r>
+      <w:r>
+        <w:rPr>
+          <w:sz w:val="28"/>
+          <w:szCs w:val="28"/>
+        </w:rPr>
+        <w:t>’</w:t>
+      </w:r>
+      <w:r>
+        <w:rPr>
+          <w:sz w:val="28"/>
+          <w:szCs w:val="28"/>
+        </w:rPr>
+        <w:t xml:space="preserve"> %}{% </w:t>
+      </w:r>
+      <w:proofErr w:type="spellStart"/>
+      <w:r>
+        <w:rPr>
+          <w:sz w:val="28"/>
+          <w:szCs w:val="28"/>
+          <w:lang w:val="en-US"/>
+        </w:rPr>
+        <w:t>elif</w:t>
+      </w:r>
+      <w:proofErr w:type="spellEnd"/>
+      <w:r>
+        <w:rPr>
+          <w:sz w:val="28"/>
+          <w:szCs w:val="28"/>
+        </w:rPr>
+        <w:t xml:space="preserve"> </w:t>
+      </w:r>
+      <w:r>
+        <w:rPr>
+          <w:bCs/>
+          <w:sz w:val="28"/>
+          <w:szCs w:val="28"/>
+          <w:lang w:val="en-US"/>
+        </w:rPr>
+        <w:t>semester</w:t>
+      </w:r>
+      <w:r>
+        <w:rPr>
+          <w:bCs/>
+          <w:sz w:val="28"/>
+          <w:szCs w:val="28"/>
+        </w:rPr>
+        <w:t>.</w:t>
+      </w:r>
+      <w:r>
+        <w:rPr>
+          <w:sz w:val="28"/>
+          <w:szCs w:val="28"/>
+          <w:lang w:val="en-US"/>
+        </w:rPr>
+        <w:t>hours</w:t>
+      </w:r>
+      <w:r>
+        <w:rPr>
+          <w:sz w:val="28"/>
+          <w:szCs w:val="28"/>
+        </w:rPr>
+        <w:t>_</w:t>
+      </w:r>
+      <w:r>
+        <w:rPr>
+          <w:sz w:val="28"/>
+          <w:szCs w:val="28"/>
+          <w:lang w:val="en-US"/>
+        </w:rPr>
+        <w:t>check</w:t>
+      </w:r>
+      <w:r>
+        <w:rPr>
+          <w:sz w:val="28"/>
+          <w:szCs w:val="28"/>
+        </w:rPr>
+        <w:t xml:space="preserve"> == </w:t>
+      </w:r>
+      <w:r>
+        <w:rPr>
+          <w:sz w:val="28"/>
+          <w:szCs w:val="28"/>
+        </w:rPr>
+        <w:t>‘</w:t>
+      </w:r>
+      <w:r>
+        <w:rPr>
+          <w:sz w:val="28"/>
+          <w:szCs w:val="28"/>
+        </w:rPr>
+        <w:t>2</w:t>
+      </w:r>
+      <w:r>
+        <w:rPr>
+          <w:sz w:val="28"/>
+          <w:szCs w:val="28"/>
+        </w:rPr>
+        <w:t>’</w:t>
+      </w:r>
+      <w:r>
+        <w:rPr>
+          <w:sz w:val="28"/>
+          <w:szCs w:val="28"/>
+        </w:rPr>
+        <w:t xml:space="preserve"> %}</w:t>
+      </w:r>
+      <w:r>
+        <w:rPr>
+          <w:sz w:val="28"/>
+          <w:szCs w:val="28"/>
+          <w:lang w:val="en-US"/>
+        </w:rPr>
+        <w:t>a</w:t>
+      </w:r>
+      <w:r>
+        <w:rPr>
+          <w:sz w:val="28"/>
+          <w:szCs w:val="28"/>
+        </w:rPr>
+        <w:t xml:space="preserve">{% </w:t>
+      </w:r>
+      <w:r>
+        <w:rPr>
+          <w:sz w:val="28"/>
+          <w:szCs w:val="28"/>
+          <w:lang w:val="en-US"/>
+        </w:rPr>
+        <w:t>else</w:t>
+      </w:r>
+      <w:r>
+        <w:rPr>
+          <w:sz w:val="28"/>
+          <w:szCs w:val="28"/>
+        </w:rPr>
+        <w:t xml:space="preserve"> %}</w:t>
+      </w:r>
+      <w:proofErr w:type="spellStart"/>
+      <w:r>
+        <w:rPr>
+          <w:sz w:val="28"/>
+          <w:szCs w:val="28"/>
+        </w:rPr>
+        <w:t>ов</w:t>
+      </w:r>
+      <w:proofErr w:type="spellEnd"/>
+      <w:r>
+        <w:rPr>
+          <w:sz w:val="28"/>
+          <w:szCs w:val="28"/>
+        </w:rPr>
+        <w:t xml:space="preserve">{% </w:t>
+      </w:r>
+      <w:r>
+        <w:rPr>
+          <w:sz w:val="28"/>
+          <w:szCs w:val="28"/>
+          <w:lang w:val="en-US"/>
+        </w:rPr>
+        <w:t>endif</w:t>
+      </w:r>
+      <w:r>
+        <w:rPr>
+          <w:sz w:val="28"/>
+          <w:szCs w:val="28"/>
+        </w:rPr>
+        <w:t xml:space="preserve"> %}</w:t>
+      </w:r>
+      <w:r>
+        <w:rPr>
+          <w:sz w:val="28"/>
+          <w:szCs w:val="28"/>
+        </w:rPr>
+        <w:t xml:space="preserve"> (из них </w:t>
+      </w:r>
+      <w:r>
+        <w:rPr>
+          <w:sz w:val="28"/>
+          <w:szCs w:val="28"/>
+        </w:rPr>
+        <w:t xml:space="preserve">{{ </w:t>
+      </w:r>
+      <w:r>
+        <w:rPr>
+          <w:sz w:val="28"/>
+          <w:szCs w:val="28"/>
+          <w:lang w:val="en-US"/>
+        </w:rPr>
+        <w:t>semester</w:t>
+      </w:r>
+      <w:r>
+        <w:rPr>
+          <w:sz w:val="28"/>
+          <w:szCs w:val="28"/>
+        </w:rPr>
+        <w:t>.</w:t>
+      </w:r>
+      <w:r>
+        <w:rPr>
+          <w:sz w:val="28"/>
+          <w:szCs w:val="28"/>
+          <w:lang w:val="en-US"/>
+        </w:rPr>
+        <w:t>homework</w:t>
+      </w:r>
+      <w:r>
+        <w:rPr>
+          <w:sz w:val="28"/>
+          <w:szCs w:val="28"/>
+        </w:rPr>
+        <w:t>_</w:t>
+      </w:r>
+      <w:r>
+        <w:rPr>
+          <w:sz w:val="28"/>
+          <w:szCs w:val="28"/>
+          <w:lang w:val="en-US"/>
+        </w:rPr>
+        <w:t>time</w:t>
+      </w:r>
+      <w:r>
+        <w:rPr>
+          <w:sz w:val="28"/>
+          <w:szCs w:val="28"/>
+        </w:rPr>
+        <w:t xml:space="preserve"> }}</w:t>
+      </w:r>
+      <w:r>
+        <w:rPr>
+          <w:sz w:val="28"/>
+          <w:szCs w:val="28"/>
+        </w:rPr>
+        <w:t xml:space="preserve"> час</w:t>
+      </w:r>
+      <w:r>
+        <w:rPr>
+          <w:sz w:val="28"/>
+          <w:szCs w:val="28"/>
+        </w:rPr>
+        <w:t xml:space="preserve">{% </w:t>
+      </w:r>
+      <w:r>
+        <w:rPr>
+          <w:sz w:val="28"/>
+          <w:szCs w:val="28"/>
+          <w:lang w:val="en-US"/>
+        </w:rPr>
+        <w:t>if</w:t>
+      </w:r>
+      <w:r>
+        <w:rPr>
+          <w:sz w:val="28"/>
+          <w:szCs w:val="28"/>
+        </w:rPr>
+        <w:t xml:space="preserve"> </w:t>
+      </w:r>
+      <w:r>
+        <w:rPr>
+          <w:bCs/>
+          <w:sz w:val="28"/>
+          <w:szCs w:val="28"/>
+          <w:lang w:val="en-US"/>
+        </w:rPr>
+        <w:t>semester</w:t>
+      </w:r>
+      <w:r>
+        <w:rPr>
+          <w:bCs/>
+          <w:sz w:val="28"/>
+          <w:szCs w:val="28"/>
+        </w:rPr>
+        <w:t>.</w:t>
+      </w:r>
+      <w:r>
+        <w:rPr>
+          <w:sz w:val="28"/>
+          <w:szCs w:val="28"/>
+          <w:lang w:val="en-US"/>
+        </w:rPr>
+        <w:t>homework</w:t>
+      </w:r>
+      <w:r>
+        <w:rPr>
+          <w:sz w:val="28"/>
+          <w:szCs w:val="28"/>
+        </w:rPr>
+        <w:t>_</w:t>
+      </w:r>
+      <w:r>
+        <w:rPr>
+          <w:sz w:val="28"/>
+          <w:szCs w:val="28"/>
+          <w:lang w:val="en-US"/>
+        </w:rPr>
+        <w:t>time</w:t>
+      </w:r>
+      <w:r>
+        <w:rPr>
+          <w:sz w:val="28"/>
+          <w:szCs w:val="28"/>
+        </w:rPr>
+        <w:t>_</w:t>
+      </w:r>
+      <w:r>
+        <w:rPr>
+          <w:sz w:val="28"/>
+          <w:szCs w:val="28"/>
+          <w:lang w:val="en-US"/>
+        </w:rPr>
+        <w:t>check</w:t>
+      </w:r>
+      <w:r>
+        <w:rPr>
+          <w:sz w:val="28"/>
+          <w:szCs w:val="28"/>
+        </w:rPr>
+        <w:t xml:space="preserve"> </w:t>
+      </w:r>
+      <w:r>
+        <w:rPr>
+          <w:sz w:val="28"/>
+          <w:szCs w:val="28"/>
+        </w:rPr>
+        <w:t xml:space="preserve">== </w:t>
+      </w:r>
+      <w:r>
+        <w:rPr>
+          <w:sz w:val="28"/>
+          <w:szCs w:val="28"/>
+        </w:rPr>
+        <w:t>‘</w:t>
+      </w:r>
+      <w:r>
+        <w:rPr>
+          <w:sz w:val="28"/>
+          <w:szCs w:val="28"/>
+        </w:rPr>
+        <w:t>1</w:t>
+      </w:r>
+      <w:r>
+        <w:rPr>
+          <w:sz w:val="28"/>
+          <w:szCs w:val="28"/>
+        </w:rPr>
+        <w:t>’</w:t>
+      </w:r>
+      <w:r>
+        <w:rPr>
+          <w:sz w:val="28"/>
+          <w:szCs w:val="28"/>
+        </w:rPr>
+        <w:t xml:space="preserve"> %}{% </w:t>
+      </w:r>
+      <w:proofErr w:type="spellStart"/>
+      <w:r>
+        <w:rPr>
+          <w:sz w:val="28"/>
+          <w:szCs w:val="28"/>
+          <w:lang w:val="en-US"/>
+        </w:rPr>
+        <w:t>elif</w:t>
+      </w:r>
+      <w:proofErr w:type="spellEnd"/>
+      <w:r>
+        <w:rPr>
+          <w:sz w:val="28"/>
+          <w:szCs w:val="28"/>
+        </w:rPr>
+        <w:t xml:space="preserve"> </w:t>
+      </w:r>
+      <w:r>
+        <w:rPr>
+          <w:bCs/>
+          <w:sz w:val="28"/>
+          <w:szCs w:val="28"/>
+          <w:lang w:val="en-US"/>
+        </w:rPr>
+        <w:t>semester</w:t>
+      </w:r>
+      <w:r>
+        <w:rPr>
+          <w:bCs/>
+          <w:sz w:val="28"/>
+          <w:szCs w:val="28"/>
+        </w:rPr>
+        <w:t>.</w:t>
+      </w:r>
+      <w:r>
+        <w:rPr>
+          <w:sz w:val="28"/>
+          <w:szCs w:val="28"/>
+          <w:lang w:val="en-US"/>
+        </w:rPr>
+        <w:t>homework</w:t>
+      </w:r>
+      <w:r>
+        <w:rPr>
+          <w:sz w:val="28"/>
+          <w:szCs w:val="28"/>
+        </w:rPr>
+        <w:t>_</w:t>
+      </w:r>
+      <w:r>
+        <w:rPr>
+          <w:sz w:val="28"/>
+          <w:szCs w:val="28"/>
+          <w:lang w:val="en-US"/>
+        </w:rPr>
+        <w:t>time</w:t>
+      </w:r>
+      <w:r>
+        <w:rPr>
+          <w:sz w:val="28"/>
+          <w:szCs w:val="28"/>
+        </w:rPr>
+        <w:t>_</w:t>
+      </w:r>
+      <w:r>
+        <w:rPr>
+          <w:sz w:val="28"/>
+          <w:szCs w:val="28"/>
+          <w:lang w:val="en-US"/>
+        </w:rPr>
+        <w:t>check</w:t>
+      </w:r>
+      <w:r>
+        <w:rPr>
+          <w:sz w:val="28"/>
+          <w:szCs w:val="28"/>
+        </w:rPr>
+        <w:t xml:space="preserve"> </w:t>
+      </w:r>
+      <w:r>
+        <w:rPr>
+          <w:sz w:val="28"/>
+          <w:szCs w:val="28"/>
+        </w:rPr>
+        <w:t xml:space="preserve">== </w:t>
+      </w:r>
+      <w:r>
+        <w:rPr>
+          <w:sz w:val="28"/>
+          <w:szCs w:val="28"/>
+        </w:rPr>
+        <w:t>‘</w:t>
+      </w:r>
+      <w:r>
+        <w:rPr>
+          <w:sz w:val="28"/>
+          <w:szCs w:val="28"/>
+        </w:rPr>
+        <w:t>2</w:t>
+      </w:r>
+      <w:r>
+        <w:rPr>
+          <w:sz w:val="28"/>
+          <w:szCs w:val="28"/>
+        </w:rPr>
+        <w:t>’</w:t>
+      </w:r>
+      <w:r>
+        <w:rPr>
+          <w:sz w:val="28"/>
+          <w:szCs w:val="28"/>
+        </w:rPr>
+        <w:t xml:space="preserve"> %}</w:t>
+      </w:r>
+      <w:r>
+        <w:rPr>
+          <w:sz w:val="28"/>
+          <w:szCs w:val="28"/>
+          <w:lang w:val="en-US"/>
+        </w:rPr>
+        <w:t>a</w:t>
+      </w:r>
+      <w:r>
+        <w:rPr>
+          <w:sz w:val="28"/>
+          <w:szCs w:val="28"/>
+        </w:rPr>
+        <w:t xml:space="preserve">{% </w:t>
+      </w:r>
+      <w:r>
+        <w:rPr>
+          <w:sz w:val="28"/>
+          <w:szCs w:val="28"/>
+          <w:lang w:val="en-US"/>
+        </w:rPr>
+        <w:t>else</w:t>
+      </w:r>
+      <w:r>
+        <w:rPr>
+          <w:sz w:val="28"/>
+          <w:szCs w:val="28"/>
+        </w:rPr>
+        <w:t xml:space="preserve"> %}</w:t>
+      </w:r>
+      <w:proofErr w:type="spellStart"/>
+      <w:r>
+        <w:rPr>
+          <w:sz w:val="28"/>
+          <w:szCs w:val="28"/>
+        </w:rPr>
+        <w:t>ов</w:t>
+      </w:r>
+      <w:proofErr w:type="spellEnd"/>
+      <w:r>
+        <w:rPr>
+          <w:sz w:val="28"/>
+          <w:szCs w:val="28"/>
+        </w:rPr>
+        <w:t xml:space="preserve">{% </w:t>
+      </w:r>
+      <w:r>
+        <w:rPr>
+          <w:sz w:val="28"/>
+          <w:szCs w:val="28"/>
+          <w:lang w:val="en-US"/>
+        </w:rPr>
+        <w:t>endif</w:t>
+      </w:r>
+      <w:r>
+        <w:rPr>
+          <w:sz w:val="28"/>
+          <w:szCs w:val="28"/>
+        </w:rPr>
+        <w:t xml:space="preserve"> %}</w:t>
+      </w:r>
+      <w:r>
+        <w:rPr>
+          <w:sz w:val="28"/>
+          <w:szCs w:val="28"/>
+        </w:rPr>
+        <w:t xml:space="preserve"> </w:t>
+      </w:r>
+      <w:r>
+        <w:rPr>
+          <w:sz w:val="28"/>
+          <w:szCs w:val="28"/>
+        </w:rPr>
+        <w:t xml:space="preserve">– самостоятельная работа студентов). </w:t>
+      </w:r>
+    </w:p>
+    <w:p>
+      <w:pPr>
+        <w:ind w:firstLine="708"/>
+        <w:jc w:val="both"/>
+        <w:rPr>
+          <w:sz w:val="28"/>
+          <w:szCs w:val="28"/>
+        </w:rPr>
+      </w:pPr>
+      <w:r>
+        <w:rPr>
+          <w:sz w:val="28"/>
+          <w:szCs w:val="28"/>
+        </w:rPr>
+        <w:t>Форма промежуточной аттестации:</w:t>
+      </w:r>
+      <w:r>
+        <w:rPr>
+          <w:sz w:val="28"/>
+          <w:szCs w:val="28"/>
+        </w:rPr>
+        <w:t xml:space="preserve"> </w:t>
+      </w:r>
+      <w:proofErr w:type="gramStart"/>
+      <w:r>
+        <w:rPr>
+          <w:sz w:val="28"/>
+          <w:szCs w:val="28"/>
+        </w:rPr>
+        <w:t xml:space="preserve">{{ </w:t>
+      </w:r>
+      <w:r>
+        <w:rPr>
+          <w:sz w:val="28"/>
+          <w:szCs w:val="28"/>
+          <w:lang w:val="en-US"/>
+        </w:rPr>
+        <w:t>semester</w:t>
+      </w:r>
+      <w:proofErr w:type="gramEnd"/>
+      <w:r>
+        <w:rPr>
+          <w:sz w:val="28"/>
+          <w:szCs w:val="28"/>
+        </w:rPr>
+        <w:t>.</w:t>
+      </w:r>
+      <w:r>
+        <w:rPr>
+          <w:sz w:val="28"/>
+          <w:szCs w:val="28"/>
+          <w:lang w:val="en-US"/>
+        </w:rPr>
+        <w:t>test</w:t>
+      </w:r>
+      <w:r>
+        <w:rPr>
+          <w:sz w:val="28"/>
+          <w:szCs w:val="28"/>
+        </w:rPr>
+        <w:t xml:space="preserve"> }}</w:t>
+      </w:r>
+      <w:r>
+        <w:rPr>
+          <w:sz w:val="28"/>
+          <w:szCs w:val="28"/>
+        </w:rPr>
+        <w:t>.</w:t>
+      </w:r>
+      <w:r>
+        <w:rPr>
+          <w:sz w:val="28"/>
+          <w:szCs w:val="28"/>
+        </w:rPr>
+        <w:t xml:space="preserve">{% </w:t>
+      </w:r>
+      <w:proofErr w:type="spellStart"/>
+      <w:r>
+        <w:rPr>
+          <w:sz w:val="28"/>
+          <w:szCs w:val="28"/>
+          <w:lang w:val="en-US"/>
+        </w:rPr>
+        <w:t>endfor</w:t>
+      </w:r>
+      <w:proofErr w:type="spellEnd"/>
+      <w:r>
+        <w:rPr>
+          <w:sz w:val="28"/>
+          <w:szCs w:val="28"/>
+        </w:rPr>
+        <w:t xml:space="preserve"> %}</w:t>
+      </w:r>
+    </w:p>
+    <w:p>
+      <w:pPr>
+        <w:ind w:firstLine="708"/>
+        <w:jc w:val="both"/>
+        <w:rPr>
+          <w:color w:val="000000" w:themeColor="text1"/>
+          <w:sz w:val="28"/>
+          <w:szCs w:val="28"/>
+        </w:rPr>
+      </w:pPr>
+      <w:r>
+        <w:rPr>
+          <w:color w:val="000000" w:themeColor="text1"/>
+          <w:sz w:val="28"/>
+          <w:szCs w:val="28"/>
+        </w:rPr>
+        <w:t>Структура и содержание дисциплины «</w:t>
+      </w:r>
+      <w:proofErr w:type="gramStart"/>
+      <w:r>
+        <w:rPr>
+          <w:color w:val="000000" w:themeColor="text1"/>
+          <w:sz w:val="28"/>
+          <w:szCs w:val="28"/>
+        </w:rPr>
+        <w:t xml:space="preserve">{{ </w:t>
+      </w:r>
+      <w:r>
+        <w:rPr>
+          <w:sz w:val="28"/>
+          <w:szCs w:val="28"/>
+          <w:lang w:val="en-US"/>
+        </w:rPr>
+        <w:t>program</w:t>
+      </w:r>
+      <w:proofErr w:type="gramEnd"/>
+      <w:r>
+        <w:rPr>
+          <w:sz w:val="28"/>
+          <w:szCs w:val="28"/>
+        </w:rPr>
+        <w:t>_</w:t>
+      </w:r>
+      <w:r>
+        <w:rPr>
+          <w:sz w:val="28"/>
+          <w:szCs w:val="28"/>
+          <w:lang w:val="en-US"/>
+        </w:rPr>
+        <w:t>name</w:t>
+      </w:r>
+      <w:r>
+        <w:rPr>
+          <w:sz w:val="28"/>
+          <w:szCs w:val="28"/>
+        </w:rPr>
+        <w:t xml:space="preserve"> }</w:t>
+      </w:r>
+      <w:r>
+        <w:rPr>
+          <w:sz w:val="28"/>
+          <w:szCs w:val="28"/>
+        </w:rPr>
+        <w:t>}</w:t>
+      </w:r>
+      <w:r>
+        <w:rPr>
+          <w:color w:val="000000" w:themeColor="text1"/>
+          <w:sz w:val="28"/>
+          <w:szCs w:val="28"/>
+        </w:rPr>
+        <w:t>» по срокам и видам работы отражены в Приложении 1.</w:t>
+      </w:r>
+    </w:p>
+    <w:p>
+      <w:pPr>
+        <w:ind w:firstLine="708"/>
+        <w:jc w:val="both"/>
+        <w:rPr>
+          <w:color w:val="000000" w:themeColor="text1"/>
+          <w:sz w:val="28"/>
+          <w:szCs w:val="28"/>
+        </w:rPr>
+      </w:pPr>
+    </w:p>
+    <w:p>
+      <w:pPr>
+        <w:pStyle w:val="21"/>
+        <w:ind w:left="0" w:firstLine="0"/>
+        <w:jc w:val="center"/>
+        <w:rPr>
+          <w:b/>
+          <w:bCs/>
+          <w:color w:val="000000" w:themeColor="text1"/>
+          <w:sz w:val="28"/>
+          <w:szCs w:val="28"/>
+        </w:rPr>
+      </w:pPr>
+      <w:r>
+        <w:rPr>
+          <w:b/>
+          <w:bCs/>
+          <w:color w:val="000000" w:themeColor="text1"/>
+          <w:sz w:val="28"/>
+          <w:szCs w:val="28"/>
+        </w:rPr>
+        <w:t>Содержание разделов дисциплины</w:t>
+      </w:r>
+    </w:p>
+    <w:p>
+      <w:pPr>
+        <w:pStyle w:val="21"/>
+        <w:ind w:left="0" w:firstLine="0"/>
+        <w:jc w:val="center"/>
+        <w:rPr>
+          <w:b/>
+          <w:bCs/>
+          <w:color w:val="000000" w:themeColor="text1"/>
+          <w:sz w:val="24"/>
+          <w:szCs w:val="24"/>
+        </w:rPr>
+      </w:pPr>
+    </w:p>
+    <w:p>
+      <w:pPr>
+        <w:pStyle w:val="21"/>
+        <w:ind w:left="0" w:firstLine="0"/>
+        <w:jc w:val="both"/>
+        <w:rPr>
+          <w:i/>
+          <w:color w:val="000000" w:themeColor="text1"/>
+          <w:sz w:val="28"/>
+          <w:szCs w:val="28"/>
+        </w:rPr>
+      </w:pPr>
+      <w:r>
+        <w:rPr>
+          <w:i/>
+          <w:color w:val="000000" w:themeColor="text1"/>
+          <w:sz w:val="28"/>
+          <w:szCs w:val="28"/>
+        </w:rPr>
+        <w:t>Для выполнения заданий лабораторных работ необходимо освоить следующие разделы дисциплины.</w:t>
+      </w:r>
+    </w:p>
+    <w:p>
+      <w:pPr>
+        <w:rPr>
+          <w:color w:val="000000" w:themeColor="text1"/>
+        </w:rPr>
+      </w:pPr>
+    </w:p>
+    <w:p>
+      <w:pPr>
+        <w:widowControl w:val="0"/>
+        <w:autoSpaceDE w:val="0"/>
+        <w:autoSpaceDN w:val="0"/>
+        <w:adjustRightInd w:val="0"/>
+        <w:spacing w:line="276" w:lineRule="auto"/>
+        <w:ind w:firstLine="709"/>
+        <w:jc w:val="both"/>
+        <w:rPr>
+          <w:sz w:val="28"/>
+          <w:szCs w:val="28"/>
+        </w:rPr>
+      </w:pPr>
     </w:p>
     <w:p/>
     <w:sectPr>
@@ -8174,7 +11832,7 @@
   <w:num w:numId="17">
     <w:abstractNumId w:val="22"/>
     <w:lvlOverride w:ilvl="0">
-      <w:lvl w:ilvl="0" w:tplc="1E040384">
+      <w:lvl w:ilvl="0" w:tplc="38686568">
         <w:start w:val="1"/>
         <w:numFmt w:val="bullet"/>
         <w:lvlText w:val="-"/>
@@ -8201,7 +11859,7 @@
       </w:lvl>
     </w:lvlOverride>
     <w:lvlOverride w:ilvl="1">
-      <w:lvl w:ilvl="1" w:tplc="28C80A22">
+      <w:lvl w:ilvl="1" w:tplc="DEE8257C">
         <w:start w:val="1"/>
         <w:numFmt w:val="bullet"/>
         <w:lvlText w:val="o"/>
@@ -8228,7 +11886,7 @@
       </w:lvl>
     </w:lvlOverride>
     <w:lvlOverride w:ilvl="2">
-      <w:lvl w:ilvl="2" w:tplc="0B3C6502">
+      <w:lvl w:ilvl="2" w:tplc="5D2A9DD6">
         <w:start w:val="1"/>
         <w:numFmt w:val="bullet"/>
         <w:lvlText w:val="▪"/>
@@ -8255,7 +11913,7 @@
       </w:lvl>
     </w:lvlOverride>
     <w:lvlOverride w:ilvl="3">
-      <w:lvl w:ilvl="3" w:tplc="78C468FE">
+      <w:lvl w:ilvl="3" w:tplc="AB44F48E">
         <w:start w:val="1"/>
         <w:numFmt w:val="bullet"/>
         <w:lvlText w:val="•"/>
@@ -8282,7 +11940,7 @@
       </w:lvl>
     </w:lvlOverride>
     <w:lvlOverride w:ilvl="4">
-      <w:lvl w:ilvl="4" w:tplc="58366062">
+      <w:lvl w:ilvl="4" w:tplc="A43ABBBC">
         <w:start w:val="1"/>
         <w:numFmt w:val="bullet"/>
         <w:lvlText w:val="o"/>
@@ -8309,7 +11967,7 @@
       </w:lvl>
     </w:lvlOverride>
     <w:lvlOverride w:ilvl="5">
-      <w:lvl w:ilvl="5" w:tplc="26141FF8">
+      <w:lvl w:ilvl="5" w:tplc="C4DA599A">
         <w:start w:val="1"/>
         <w:numFmt w:val="bullet"/>
         <w:lvlText w:val="▪"/>
@@ -8336,7 +11994,7 @@
       </w:lvl>
     </w:lvlOverride>
     <w:lvlOverride w:ilvl="6">
-      <w:lvl w:ilvl="6" w:tplc="C6F4232E">
+      <w:lvl w:ilvl="6" w:tplc="C0FC3DC6">
         <w:start w:val="1"/>
         <w:numFmt w:val="bullet"/>
         <w:lvlText w:val="•"/>
@@ -8363,7 +12021,7 @@
       </w:lvl>
     </w:lvlOverride>
     <w:lvlOverride w:ilvl="7">
-      <w:lvl w:ilvl="7" w:tplc="EE6A057C">
+      <w:lvl w:ilvl="7" w:tplc="47C856D8">
         <w:start w:val="1"/>
         <w:numFmt w:val="bullet"/>
         <w:lvlText w:val="o"/>
@@ -8390,7 +12048,7 @@
       </w:lvl>
     </w:lvlOverride>
     <w:lvlOverride w:ilvl="8">
-      <w:lvl w:ilvl="8" w:tplc="E4A06332">
+      <w:lvl w:ilvl="8" w:tplc="10446FA2">
         <w:start w:val="1"/>
         <w:numFmt w:val="bullet"/>
         <w:lvlText w:val="▪"/>
@@ -8423,7 +12081,7 @@
   <w:num w:numId="19">
     <w:abstractNumId w:val="24"/>
     <w:lvlOverride w:ilvl="0">
-      <w:lvl w:ilvl="0" w:tplc="EC66A54E">
+      <w:lvl w:ilvl="0" w:tplc="023AA4C8">
         <w:start w:val="1"/>
         <w:numFmt w:val="decimal"/>
         <w:lvlText w:val="%1."/>
@@ -8457,7 +12115,7 @@
       </w:lvl>
     </w:lvlOverride>
     <w:lvlOverride w:ilvl="1">
-      <w:lvl w:ilvl="1" w:tplc="3F34FB72">
+      <w:lvl w:ilvl="1" w:tplc="0BB43CD8">
         <w:start w:val="1"/>
         <w:numFmt w:val="lowerLetter"/>
         <w:lvlText w:val="%2."/>
@@ -8491,7 +12149,7 @@
       </w:lvl>
     </w:lvlOverride>
     <w:lvlOverride w:ilvl="2">
-      <w:lvl w:ilvl="2" w:tplc="E71821F4">
+      <w:lvl w:ilvl="2" w:tplc="845A128A">
         <w:start w:val="1"/>
         <w:numFmt w:val="lowerRoman"/>
         <w:lvlText w:val="%3."/>
@@ -8526,7 +12184,7 @@
       </w:lvl>
     </w:lvlOverride>
     <w:lvlOverride w:ilvl="3">
-      <w:lvl w:ilvl="3" w:tplc="CE4EFC68">
+      <w:lvl w:ilvl="3" w:tplc="BB5EBBD6">
         <w:start w:val="1"/>
         <w:numFmt w:val="decimal"/>
         <w:suff w:val="nothing"/>
@@ -8562,7 +12220,7 @@
       </w:lvl>
     </w:lvlOverride>
     <w:lvlOverride w:ilvl="4">
-      <w:lvl w:ilvl="4" w:tplc="C19AC008">
+      <w:lvl w:ilvl="4" w:tplc="B114F212">
         <w:start w:val="1"/>
         <w:numFmt w:val="lowerLetter"/>
         <w:lvlText w:val="%5."/>
@@ -8597,7 +12255,7 @@
       </w:lvl>
     </w:lvlOverride>
     <w:lvlOverride w:ilvl="5">
-      <w:lvl w:ilvl="5" w:tplc="71541E9C">
+      <w:lvl w:ilvl="5" w:tplc="49B8A666">
         <w:start w:val="1"/>
         <w:numFmt w:val="lowerRoman"/>
         <w:lvlText w:val="%6."/>
@@ -8632,7 +12290,7 @@
       </w:lvl>
     </w:lvlOverride>
     <w:lvlOverride w:ilvl="6">
-      <w:lvl w:ilvl="6" w:tplc="881044AE">
+      <w:lvl w:ilvl="6" w:tplc="23B095B4">
         <w:start w:val="1"/>
         <w:numFmt w:val="decimal"/>
         <w:lvlText w:val="%7."/>
@@ -8667,7 +12325,7 @@
       </w:lvl>
     </w:lvlOverride>
     <w:lvlOverride w:ilvl="7">
-      <w:lvl w:ilvl="7" w:tplc="2130A242">
+      <w:lvl w:ilvl="7" w:tplc="C1F4499E">
         <w:start w:val="1"/>
         <w:numFmt w:val="lowerLetter"/>
         <w:lvlText w:val="%8."/>
@@ -8702,7 +12360,7 @@
       </w:lvl>
     </w:lvlOverride>
     <w:lvlOverride w:ilvl="8">
-      <w:lvl w:ilvl="8" w:tplc="6D34D572">
+      <w:lvl w:ilvl="8" w:tplc="BA48F588">
         <w:start w:val="1"/>
         <w:numFmt w:val="lowerRoman"/>
         <w:lvlText w:val="%9."/>
@@ -8740,7 +12398,7 @@
   <w:num w:numId="20">
     <w:abstractNumId w:val="24"/>
     <w:lvlOverride w:ilvl="0">
-      <w:lvl w:ilvl="0" w:tplc="EC66A54E">
+      <w:lvl w:ilvl="0" w:tplc="023AA4C8">
         <w:start w:val="1"/>
         <w:numFmt w:val="decimal"/>
         <w:lvlText w:val="%1."/>
@@ -8774,7 +12432,7 @@
       </w:lvl>
     </w:lvlOverride>
     <w:lvlOverride w:ilvl="1">
-      <w:lvl w:ilvl="1" w:tplc="3F34FB72">
+      <w:lvl w:ilvl="1" w:tplc="0BB43CD8">
         <w:start w:val="1"/>
         <w:numFmt w:val="lowerLetter"/>
         <w:lvlText w:val="%2."/>
@@ -8808,7 +12466,7 @@
       </w:lvl>
     </w:lvlOverride>
     <w:lvlOverride w:ilvl="2">
-      <w:lvl w:ilvl="2" w:tplc="E71821F4">
+      <w:lvl w:ilvl="2" w:tplc="845A128A">
         <w:start w:val="1"/>
         <w:numFmt w:val="lowerRoman"/>
         <w:lvlText w:val="%3."/>
@@ -8843,7 +12501,7 @@
       </w:lvl>
     </w:lvlOverride>
     <w:lvlOverride w:ilvl="3">
-      <w:lvl w:ilvl="3" w:tplc="CE4EFC68">
+      <w:lvl w:ilvl="3" w:tplc="BB5EBBD6">
         <w:start w:val="1"/>
         <w:numFmt w:val="decimal"/>
         <w:suff w:val="nothing"/>
@@ -8879,7 +12537,7 @@
       </w:lvl>
     </w:lvlOverride>
     <w:lvlOverride w:ilvl="4">
-      <w:lvl w:ilvl="4" w:tplc="C19AC008">
+      <w:lvl w:ilvl="4" w:tplc="B114F212">
         <w:start w:val="1"/>
         <w:numFmt w:val="lowerLetter"/>
         <w:lvlText w:val="%5."/>
@@ -8914,7 +12572,7 @@
       </w:lvl>
     </w:lvlOverride>
     <w:lvlOverride w:ilvl="5">
-      <w:lvl w:ilvl="5" w:tplc="71541E9C">
+      <w:lvl w:ilvl="5" w:tplc="49B8A666">
         <w:start w:val="1"/>
         <w:numFmt w:val="lowerRoman"/>
         <w:lvlText w:val="%6."/>
@@ -8949,7 +12607,7 @@
       </w:lvl>
     </w:lvlOverride>
     <w:lvlOverride w:ilvl="6">
-      <w:lvl w:ilvl="6" w:tplc="881044AE">
+      <w:lvl w:ilvl="6" w:tplc="23B095B4">
         <w:start w:val="1"/>
         <w:numFmt w:val="decimal"/>
         <w:lvlText w:val="%7."/>
@@ -8984,7 +12642,7 @@
       </w:lvl>
     </w:lvlOverride>
     <w:lvlOverride w:ilvl="7">
-      <w:lvl w:ilvl="7" w:tplc="2130A242">
+      <w:lvl w:ilvl="7" w:tplc="C1F4499E">
         <w:start w:val="1"/>
         <w:numFmt w:val="lowerLetter"/>
         <w:lvlText w:val="%8."/>
@@ -9019,7 +12677,7 @@
       </w:lvl>
     </w:lvlOverride>
     <w:lvlOverride w:ilvl="8">
-      <w:lvl w:ilvl="8" w:tplc="6D34D572">
+      <w:lvl w:ilvl="8" w:tplc="BA48F588">
         <w:start w:val="1"/>
         <w:numFmt w:val="lowerRoman"/>
         <w:lvlText w:val="%9."/>
@@ -9057,7 +12715,7 @@
   <w:num w:numId="21">
     <w:abstractNumId w:val="22"/>
     <w:lvlOverride w:ilvl="0">
-      <w:lvl w:ilvl="0" w:tplc="1E040384">
+      <w:lvl w:ilvl="0" w:tplc="38686568">
         <w:start w:val="1"/>
         <w:numFmt w:val="bullet"/>
         <w:lvlText w:val="-"/>
@@ -9088,7 +12746,7 @@
       </w:lvl>
     </w:lvlOverride>
     <w:lvlOverride w:ilvl="1">
-      <w:lvl w:ilvl="1" w:tplc="28C80A22">
+      <w:lvl w:ilvl="1" w:tplc="DEE8257C">
         <w:start w:val="1"/>
         <w:numFmt w:val="bullet"/>
         <w:lvlText w:val="o"/>
@@ -9119,7 +12777,7 @@
       </w:lvl>
     </w:lvlOverride>
     <w:lvlOverride w:ilvl="2">
-      <w:lvl w:ilvl="2" w:tplc="0B3C6502">
+      <w:lvl w:ilvl="2" w:tplc="5D2A9DD6">
         <w:start w:val="1"/>
         <w:numFmt w:val="bullet"/>
         <w:lvlText w:val="▪"/>
@@ -9150,7 +12808,7 @@
       </w:lvl>
     </w:lvlOverride>
     <w:lvlOverride w:ilvl="3">
-      <w:lvl w:ilvl="3" w:tplc="78C468FE">
+      <w:lvl w:ilvl="3" w:tplc="AB44F48E">
         <w:start w:val="1"/>
         <w:numFmt w:val="bullet"/>
         <w:lvlText w:val="•"/>
@@ -9182,7 +12840,7 @@
       </w:lvl>
     </w:lvlOverride>
     <w:lvlOverride w:ilvl="4">
-      <w:lvl w:ilvl="4" w:tplc="58366062">
+      <w:lvl w:ilvl="4" w:tplc="A43ABBBC">
         <w:start w:val="1"/>
         <w:numFmt w:val="bullet"/>
         <w:lvlText w:val="o"/>
@@ -9214,7 +12872,7 @@
       </w:lvl>
     </w:lvlOverride>
     <w:lvlOverride w:ilvl="5">
-      <w:lvl w:ilvl="5" w:tplc="26141FF8">
+      <w:lvl w:ilvl="5" w:tplc="C4DA599A">
         <w:start w:val="1"/>
         <w:numFmt w:val="bullet"/>
         <w:lvlText w:val="▪"/>
@@ -9246,7 +12904,7 @@
       </w:lvl>
     </w:lvlOverride>
     <w:lvlOverride w:ilvl="6">
-      <w:lvl w:ilvl="6" w:tplc="C6F4232E">
+      <w:lvl w:ilvl="6" w:tplc="C0FC3DC6">
         <w:start w:val="1"/>
         <w:numFmt w:val="bullet"/>
         <w:lvlText w:val="•"/>
@@ -9278,7 +12936,7 @@
       </w:lvl>
     </w:lvlOverride>
     <w:lvlOverride w:ilvl="7">
-      <w:lvl w:ilvl="7" w:tplc="EE6A057C">
+      <w:lvl w:ilvl="7" w:tplc="47C856D8">
         <w:start w:val="1"/>
         <w:numFmt w:val="bullet"/>
         <w:lvlText w:val="o"/>
@@ -9310,7 +12968,7 @@
       </w:lvl>
     </w:lvlOverride>
     <w:lvlOverride w:ilvl="8">
-      <w:lvl w:ilvl="8" w:tplc="E4A06332">
+      <w:lvl w:ilvl="8" w:tplc="10446FA2">
         <w:start w:val="1"/>
         <w:numFmt w:val="bullet"/>
         <w:lvlText w:val="▪"/>
@@ -9345,7 +13003,7 @@
   <w:num w:numId="22">
     <w:abstractNumId w:val="22"/>
     <w:lvlOverride w:ilvl="0">
-      <w:lvl w:ilvl="0" w:tplc="1E040384">
+      <w:lvl w:ilvl="0" w:tplc="38686568">
         <w:start w:val="1"/>
         <w:numFmt w:val="bullet"/>
         <w:lvlText w:val="-"/>
@@ -9376,7 +13034,7 @@
       </w:lvl>
     </w:lvlOverride>
     <w:lvlOverride w:ilvl="1">
-      <w:lvl w:ilvl="1" w:tplc="28C80A22">
+      <w:lvl w:ilvl="1" w:tplc="DEE8257C">
         <w:start w:val="1"/>
         <w:numFmt w:val="bullet"/>
         <w:lvlText w:val="o"/>
@@ -9406,7 +13064,7 @@
       </w:lvl>
     </w:lvlOverride>
     <w:lvlOverride w:ilvl="2">
-      <w:lvl w:ilvl="2" w:tplc="0B3C6502">
+      <w:lvl w:ilvl="2" w:tplc="5D2A9DD6">
         <w:start w:val="1"/>
         <w:numFmt w:val="bullet"/>
         <w:lvlText w:val="▪"/>
@@ -9437,7 +13095,7 @@
       </w:lvl>
     </w:lvlOverride>
     <w:lvlOverride w:ilvl="3">
-      <w:lvl w:ilvl="3" w:tplc="78C468FE">
+      <w:lvl w:ilvl="3" w:tplc="AB44F48E">
         <w:start w:val="1"/>
         <w:numFmt w:val="bullet"/>
         <w:lvlText w:val="•"/>
@@ -9468,7 +13126,7 @@
       </w:lvl>
     </w:lvlOverride>
     <w:lvlOverride w:ilvl="4">
-      <w:lvl w:ilvl="4" w:tplc="58366062">
+      <w:lvl w:ilvl="4" w:tplc="A43ABBBC">
         <w:start w:val="1"/>
         <w:numFmt w:val="bullet"/>
         <w:lvlText w:val="o"/>
@@ -9499,7 +13157,7 @@
       </w:lvl>
     </w:lvlOverride>
     <w:lvlOverride w:ilvl="5">
-      <w:lvl w:ilvl="5" w:tplc="26141FF8">
+      <w:lvl w:ilvl="5" w:tplc="C4DA599A">
         <w:start w:val="1"/>
         <w:numFmt w:val="bullet"/>
         <w:lvlText w:val="▪"/>
@@ -9530,7 +13188,7 @@
       </w:lvl>
     </w:lvlOverride>
     <w:lvlOverride w:ilvl="6">
-      <w:lvl w:ilvl="6" w:tplc="C6F4232E">
+      <w:lvl w:ilvl="6" w:tplc="C0FC3DC6">
         <w:start w:val="1"/>
         <w:numFmt w:val="bullet"/>
         <w:lvlText w:val="•"/>
@@ -9561,7 +13219,7 @@
       </w:lvl>
     </w:lvlOverride>
     <w:lvlOverride w:ilvl="7">
-      <w:lvl w:ilvl="7" w:tplc="EE6A057C">
+      <w:lvl w:ilvl="7" w:tplc="47C856D8">
         <w:start w:val="1"/>
         <w:numFmt w:val="bullet"/>
         <w:lvlText w:val="o"/>
@@ -9592,7 +13250,7 @@
       </w:lvl>
     </w:lvlOverride>
     <w:lvlOverride w:ilvl="8">
-      <w:lvl w:ilvl="8" w:tplc="E4A06332">
+      <w:lvl w:ilvl="8" w:tplc="10446FA2">
         <w:start w:val="1"/>
         <w:numFmt w:val="bullet"/>
         <w:lvlText w:val="▪"/>
@@ -9626,7 +13284,7 @@
   <w:num w:numId="23">
     <w:abstractNumId w:val="22"/>
     <w:lvlOverride w:ilvl="0">
-      <w:lvl w:ilvl="0" w:tplc="1E040384">
+      <w:lvl w:ilvl="0" w:tplc="38686568">
         <w:start w:val="1"/>
         <w:numFmt w:val="bullet"/>
         <w:lvlText w:val="-"/>
@@ -9657,7 +13315,7 @@
       </w:lvl>
     </w:lvlOverride>
     <w:lvlOverride w:ilvl="1">
-      <w:lvl w:ilvl="1" w:tplc="28C80A22">
+      <w:lvl w:ilvl="1" w:tplc="DEE8257C">
         <w:start w:val="1"/>
         <w:numFmt w:val="bullet"/>
         <w:lvlText w:val="o"/>
@@ -9688,7 +13346,7 @@
       </w:lvl>
     </w:lvlOverride>
     <w:lvlOverride w:ilvl="2">
-      <w:lvl w:ilvl="2" w:tplc="0B3C6502">
+      <w:lvl w:ilvl="2" w:tplc="5D2A9DD6">
         <w:start w:val="1"/>
         <w:numFmt w:val="bullet"/>
         <w:lvlText w:val="▪"/>
@@ -9719,7 +13377,7 @@
       </w:lvl>
     </w:lvlOverride>
     <w:lvlOverride w:ilvl="3">
-      <w:lvl w:ilvl="3" w:tplc="78C468FE">
+      <w:lvl w:ilvl="3" w:tplc="AB44F48E">
         <w:start w:val="1"/>
         <w:numFmt w:val="bullet"/>
         <w:lvlText w:val="•"/>
@@ -9751,7 +13409,7 @@
       </w:lvl>
     </w:lvlOverride>
     <w:lvlOverride w:ilvl="4">
-      <w:lvl w:ilvl="4" w:tplc="58366062">
+      <w:lvl w:ilvl="4" w:tplc="A43ABBBC">
         <w:start w:val="1"/>
         <w:numFmt w:val="bullet"/>
         <w:lvlText w:val="o"/>
@@ -9783,7 +13441,7 @@
       </w:lvl>
     </w:lvlOverride>
     <w:lvlOverride w:ilvl="5">
-      <w:lvl w:ilvl="5" w:tplc="26141FF8">
+      <w:lvl w:ilvl="5" w:tplc="C4DA599A">
         <w:start w:val="1"/>
         <w:numFmt w:val="bullet"/>
         <w:lvlText w:val="▪"/>
@@ -9815,7 +13473,7 @@
       </w:lvl>
     </w:lvlOverride>
     <w:lvlOverride w:ilvl="6">
-      <w:lvl w:ilvl="6" w:tplc="C6F4232E">
+      <w:lvl w:ilvl="6" w:tplc="C0FC3DC6">
         <w:start w:val="1"/>
         <w:numFmt w:val="bullet"/>
         <w:lvlText w:val="•"/>
@@ -9847,7 +13505,7 @@
       </w:lvl>
     </w:lvlOverride>
     <w:lvlOverride w:ilvl="7">
-      <w:lvl w:ilvl="7" w:tplc="EE6A057C">
+      <w:lvl w:ilvl="7" w:tplc="47C856D8">
         <w:start w:val="1"/>
         <w:numFmt w:val="bullet"/>
         <w:lvlText w:val="o"/>
@@ -9879,7 +13537,7 @@
       </w:lvl>
     </w:lvlOverride>
     <w:lvlOverride w:ilvl="8">
-      <w:lvl w:ilvl="8" w:tplc="E4A06332">
+      <w:lvl w:ilvl="8" w:tplc="10446FA2">
         <w:start w:val="1"/>
         <w:numFmt w:val="bullet"/>
         <w:lvlText w:val="▪"/>
@@ -10393,6 +14051,7 @@
   <w:style w:type="character" w:default="1" w:styleId="a1">
     <w:name w:val="Default Paragraph Font"/>
     <w:uiPriority w:val="1"/>
+    <w:semiHidden/>
     <w:unhideWhenUsed/>
   </w:style>
   <w:style w:type="table" w:default="1" w:styleId="a2">

</xml_diff>

<commit_message>
merge updated plane parser and fix bugs after it
</commit_message>
<xml_diff>
--- a/templates/template.docx
+++ b/templates/template.docx
@@ -6371,7 +6371,7 @@
           <w:szCs w:val="28"/>
           <w:lang w:val="en-US"/>
         </w:rPr>
-        <w:t>semesters</w:t>
+        <w:t>courses</w:t>
       </w:r>
       <w:r>
         <w:rPr>
@@ -6924,6 +6924,13 @@
           <w:szCs w:val="28"/>
         </w:rPr>
         <w:t xml:space="preserve"> </w:t>
+      </w:r>
+      <w:r>
+        <w:rPr>
+          <w:sz w:val="28"/>
+          <w:szCs w:val="28"/>
+        </w:rPr>
+        <w:t xml:space="preserve">== '2' </w:t>
       </w:r>
       <w:r>
         <w:rPr>
@@ -11832,7 +11839,7 @@
   <w:num w:numId="17">
     <w:abstractNumId w:val="22"/>
     <w:lvlOverride w:ilvl="0">
-      <w:lvl w:ilvl="0" w:tplc="38686568">
+      <w:lvl w:ilvl="0" w:tplc="F118B9BE">
         <w:start w:val="1"/>
         <w:numFmt w:val="bullet"/>
         <w:lvlText w:val="-"/>
@@ -11859,7 +11866,7 @@
       </w:lvl>
     </w:lvlOverride>
     <w:lvlOverride w:ilvl="1">
-      <w:lvl w:ilvl="1" w:tplc="DEE8257C">
+      <w:lvl w:ilvl="1" w:tplc="375406F6">
         <w:start w:val="1"/>
         <w:numFmt w:val="bullet"/>
         <w:lvlText w:val="o"/>
@@ -11886,7 +11893,7 @@
       </w:lvl>
     </w:lvlOverride>
     <w:lvlOverride w:ilvl="2">
-      <w:lvl w:ilvl="2" w:tplc="5D2A9DD6">
+      <w:lvl w:ilvl="2" w:tplc="81BC8622">
         <w:start w:val="1"/>
         <w:numFmt w:val="bullet"/>
         <w:lvlText w:val="▪"/>
@@ -11913,7 +11920,7 @@
       </w:lvl>
     </w:lvlOverride>
     <w:lvlOverride w:ilvl="3">
-      <w:lvl w:ilvl="3" w:tplc="AB44F48E">
+      <w:lvl w:ilvl="3" w:tplc="5B206C84">
         <w:start w:val="1"/>
         <w:numFmt w:val="bullet"/>
         <w:lvlText w:val="•"/>
@@ -11940,7 +11947,7 @@
       </w:lvl>
     </w:lvlOverride>
     <w:lvlOverride w:ilvl="4">
-      <w:lvl w:ilvl="4" w:tplc="A43ABBBC">
+      <w:lvl w:ilvl="4" w:tplc="81EA6954">
         <w:start w:val="1"/>
         <w:numFmt w:val="bullet"/>
         <w:lvlText w:val="o"/>
@@ -11967,7 +11974,7 @@
       </w:lvl>
     </w:lvlOverride>
     <w:lvlOverride w:ilvl="5">
-      <w:lvl w:ilvl="5" w:tplc="C4DA599A">
+      <w:lvl w:ilvl="5" w:tplc="461044F6">
         <w:start w:val="1"/>
         <w:numFmt w:val="bullet"/>
         <w:lvlText w:val="▪"/>
@@ -11994,7 +12001,7 @@
       </w:lvl>
     </w:lvlOverride>
     <w:lvlOverride w:ilvl="6">
-      <w:lvl w:ilvl="6" w:tplc="C0FC3DC6">
+      <w:lvl w:ilvl="6" w:tplc="EDE89D82">
         <w:start w:val="1"/>
         <w:numFmt w:val="bullet"/>
         <w:lvlText w:val="•"/>
@@ -12021,7 +12028,7 @@
       </w:lvl>
     </w:lvlOverride>
     <w:lvlOverride w:ilvl="7">
-      <w:lvl w:ilvl="7" w:tplc="47C856D8">
+      <w:lvl w:ilvl="7" w:tplc="FC32AC58">
         <w:start w:val="1"/>
         <w:numFmt w:val="bullet"/>
         <w:lvlText w:val="o"/>
@@ -12048,7 +12055,7 @@
       </w:lvl>
     </w:lvlOverride>
     <w:lvlOverride w:ilvl="8">
-      <w:lvl w:ilvl="8" w:tplc="10446FA2">
+      <w:lvl w:ilvl="8" w:tplc="46F45EEC">
         <w:start w:val="1"/>
         <w:numFmt w:val="bullet"/>
         <w:lvlText w:val="▪"/>
@@ -12081,7 +12088,7 @@
   <w:num w:numId="19">
     <w:abstractNumId w:val="24"/>
     <w:lvlOverride w:ilvl="0">
-      <w:lvl w:ilvl="0" w:tplc="023AA4C8">
+      <w:lvl w:ilvl="0" w:tplc="BFA0D562">
         <w:start w:val="1"/>
         <w:numFmt w:val="decimal"/>
         <w:lvlText w:val="%1."/>
@@ -12115,7 +12122,7 @@
       </w:lvl>
     </w:lvlOverride>
     <w:lvlOverride w:ilvl="1">
-      <w:lvl w:ilvl="1" w:tplc="0BB43CD8">
+      <w:lvl w:ilvl="1" w:tplc="896444DC">
         <w:start w:val="1"/>
         <w:numFmt w:val="lowerLetter"/>
         <w:lvlText w:val="%2."/>
@@ -12149,7 +12156,7 @@
       </w:lvl>
     </w:lvlOverride>
     <w:lvlOverride w:ilvl="2">
-      <w:lvl w:ilvl="2" w:tplc="845A128A">
+      <w:lvl w:ilvl="2" w:tplc="0A4C74A6">
         <w:start w:val="1"/>
         <w:numFmt w:val="lowerRoman"/>
         <w:lvlText w:val="%3."/>
@@ -12184,7 +12191,7 @@
       </w:lvl>
     </w:lvlOverride>
     <w:lvlOverride w:ilvl="3">
-      <w:lvl w:ilvl="3" w:tplc="BB5EBBD6">
+      <w:lvl w:ilvl="3" w:tplc="A022D982">
         <w:start w:val="1"/>
         <w:numFmt w:val="decimal"/>
         <w:suff w:val="nothing"/>
@@ -12220,7 +12227,7 @@
       </w:lvl>
     </w:lvlOverride>
     <w:lvlOverride w:ilvl="4">
-      <w:lvl w:ilvl="4" w:tplc="B114F212">
+      <w:lvl w:ilvl="4" w:tplc="E7B8FF5C">
         <w:start w:val="1"/>
         <w:numFmt w:val="lowerLetter"/>
         <w:lvlText w:val="%5."/>
@@ -12255,7 +12262,7 @@
       </w:lvl>
     </w:lvlOverride>
     <w:lvlOverride w:ilvl="5">
-      <w:lvl w:ilvl="5" w:tplc="49B8A666">
+      <w:lvl w:ilvl="5" w:tplc="21CCD5E0">
         <w:start w:val="1"/>
         <w:numFmt w:val="lowerRoman"/>
         <w:lvlText w:val="%6."/>
@@ -12290,7 +12297,7 @@
       </w:lvl>
     </w:lvlOverride>
     <w:lvlOverride w:ilvl="6">
-      <w:lvl w:ilvl="6" w:tplc="23B095B4">
+      <w:lvl w:ilvl="6" w:tplc="78EA190E">
         <w:start w:val="1"/>
         <w:numFmt w:val="decimal"/>
         <w:lvlText w:val="%7."/>
@@ -12325,7 +12332,7 @@
       </w:lvl>
     </w:lvlOverride>
     <w:lvlOverride w:ilvl="7">
-      <w:lvl w:ilvl="7" w:tplc="C1F4499E">
+      <w:lvl w:ilvl="7" w:tplc="913AD8A0">
         <w:start w:val="1"/>
         <w:numFmt w:val="lowerLetter"/>
         <w:lvlText w:val="%8."/>
@@ -12360,7 +12367,7 @@
       </w:lvl>
     </w:lvlOverride>
     <w:lvlOverride w:ilvl="8">
-      <w:lvl w:ilvl="8" w:tplc="BA48F588">
+      <w:lvl w:ilvl="8" w:tplc="0EA2D716">
         <w:start w:val="1"/>
         <w:numFmt w:val="lowerRoman"/>
         <w:lvlText w:val="%9."/>
@@ -12398,7 +12405,7 @@
   <w:num w:numId="20">
     <w:abstractNumId w:val="24"/>
     <w:lvlOverride w:ilvl="0">
-      <w:lvl w:ilvl="0" w:tplc="023AA4C8">
+      <w:lvl w:ilvl="0" w:tplc="BFA0D562">
         <w:start w:val="1"/>
         <w:numFmt w:val="decimal"/>
         <w:lvlText w:val="%1."/>
@@ -12432,7 +12439,7 @@
       </w:lvl>
     </w:lvlOverride>
     <w:lvlOverride w:ilvl="1">
-      <w:lvl w:ilvl="1" w:tplc="0BB43CD8">
+      <w:lvl w:ilvl="1" w:tplc="896444DC">
         <w:start w:val="1"/>
         <w:numFmt w:val="lowerLetter"/>
         <w:lvlText w:val="%2."/>
@@ -12466,7 +12473,7 @@
       </w:lvl>
     </w:lvlOverride>
     <w:lvlOverride w:ilvl="2">
-      <w:lvl w:ilvl="2" w:tplc="845A128A">
+      <w:lvl w:ilvl="2" w:tplc="0A4C74A6">
         <w:start w:val="1"/>
         <w:numFmt w:val="lowerRoman"/>
         <w:lvlText w:val="%3."/>
@@ -12501,7 +12508,7 @@
       </w:lvl>
     </w:lvlOverride>
     <w:lvlOverride w:ilvl="3">
-      <w:lvl w:ilvl="3" w:tplc="BB5EBBD6">
+      <w:lvl w:ilvl="3" w:tplc="A022D982">
         <w:start w:val="1"/>
         <w:numFmt w:val="decimal"/>
         <w:suff w:val="nothing"/>
@@ -12537,7 +12544,7 @@
       </w:lvl>
     </w:lvlOverride>
     <w:lvlOverride w:ilvl="4">
-      <w:lvl w:ilvl="4" w:tplc="B114F212">
+      <w:lvl w:ilvl="4" w:tplc="E7B8FF5C">
         <w:start w:val="1"/>
         <w:numFmt w:val="lowerLetter"/>
         <w:lvlText w:val="%5."/>
@@ -12572,7 +12579,7 @@
       </w:lvl>
     </w:lvlOverride>
     <w:lvlOverride w:ilvl="5">
-      <w:lvl w:ilvl="5" w:tplc="49B8A666">
+      <w:lvl w:ilvl="5" w:tplc="21CCD5E0">
         <w:start w:val="1"/>
         <w:numFmt w:val="lowerRoman"/>
         <w:lvlText w:val="%6."/>
@@ -12607,7 +12614,7 @@
       </w:lvl>
     </w:lvlOverride>
     <w:lvlOverride w:ilvl="6">
-      <w:lvl w:ilvl="6" w:tplc="23B095B4">
+      <w:lvl w:ilvl="6" w:tplc="78EA190E">
         <w:start w:val="1"/>
         <w:numFmt w:val="decimal"/>
         <w:lvlText w:val="%7."/>
@@ -12642,7 +12649,7 @@
       </w:lvl>
     </w:lvlOverride>
     <w:lvlOverride w:ilvl="7">
-      <w:lvl w:ilvl="7" w:tplc="C1F4499E">
+      <w:lvl w:ilvl="7" w:tplc="913AD8A0">
         <w:start w:val="1"/>
         <w:numFmt w:val="lowerLetter"/>
         <w:lvlText w:val="%8."/>
@@ -12677,7 +12684,7 @@
       </w:lvl>
     </w:lvlOverride>
     <w:lvlOverride w:ilvl="8">
-      <w:lvl w:ilvl="8" w:tplc="BA48F588">
+      <w:lvl w:ilvl="8" w:tplc="0EA2D716">
         <w:start w:val="1"/>
         <w:numFmt w:val="lowerRoman"/>
         <w:lvlText w:val="%9."/>
@@ -12715,7 +12722,7 @@
   <w:num w:numId="21">
     <w:abstractNumId w:val="22"/>
     <w:lvlOverride w:ilvl="0">
-      <w:lvl w:ilvl="0" w:tplc="38686568">
+      <w:lvl w:ilvl="0" w:tplc="F118B9BE">
         <w:start w:val="1"/>
         <w:numFmt w:val="bullet"/>
         <w:lvlText w:val="-"/>
@@ -12746,7 +12753,7 @@
       </w:lvl>
     </w:lvlOverride>
     <w:lvlOverride w:ilvl="1">
-      <w:lvl w:ilvl="1" w:tplc="DEE8257C">
+      <w:lvl w:ilvl="1" w:tplc="375406F6">
         <w:start w:val="1"/>
         <w:numFmt w:val="bullet"/>
         <w:lvlText w:val="o"/>
@@ -12777,7 +12784,7 @@
       </w:lvl>
     </w:lvlOverride>
     <w:lvlOverride w:ilvl="2">
-      <w:lvl w:ilvl="2" w:tplc="5D2A9DD6">
+      <w:lvl w:ilvl="2" w:tplc="81BC8622">
         <w:start w:val="1"/>
         <w:numFmt w:val="bullet"/>
         <w:lvlText w:val="▪"/>
@@ -12808,7 +12815,7 @@
       </w:lvl>
     </w:lvlOverride>
     <w:lvlOverride w:ilvl="3">
-      <w:lvl w:ilvl="3" w:tplc="AB44F48E">
+      <w:lvl w:ilvl="3" w:tplc="5B206C84">
         <w:start w:val="1"/>
         <w:numFmt w:val="bullet"/>
         <w:lvlText w:val="•"/>
@@ -12840,7 +12847,7 @@
       </w:lvl>
     </w:lvlOverride>
     <w:lvlOverride w:ilvl="4">
-      <w:lvl w:ilvl="4" w:tplc="A43ABBBC">
+      <w:lvl w:ilvl="4" w:tplc="81EA6954">
         <w:start w:val="1"/>
         <w:numFmt w:val="bullet"/>
         <w:lvlText w:val="o"/>
@@ -12872,7 +12879,7 @@
       </w:lvl>
     </w:lvlOverride>
     <w:lvlOverride w:ilvl="5">
-      <w:lvl w:ilvl="5" w:tplc="C4DA599A">
+      <w:lvl w:ilvl="5" w:tplc="461044F6">
         <w:start w:val="1"/>
         <w:numFmt w:val="bullet"/>
         <w:lvlText w:val="▪"/>
@@ -12904,7 +12911,7 @@
       </w:lvl>
     </w:lvlOverride>
     <w:lvlOverride w:ilvl="6">
-      <w:lvl w:ilvl="6" w:tplc="C0FC3DC6">
+      <w:lvl w:ilvl="6" w:tplc="EDE89D82">
         <w:start w:val="1"/>
         <w:numFmt w:val="bullet"/>
         <w:lvlText w:val="•"/>
@@ -12936,7 +12943,7 @@
       </w:lvl>
     </w:lvlOverride>
     <w:lvlOverride w:ilvl="7">
-      <w:lvl w:ilvl="7" w:tplc="47C856D8">
+      <w:lvl w:ilvl="7" w:tplc="FC32AC58">
         <w:start w:val="1"/>
         <w:numFmt w:val="bullet"/>
         <w:lvlText w:val="o"/>
@@ -12968,7 +12975,7 @@
       </w:lvl>
     </w:lvlOverride>
     <w:lvlOverride w:ilvl="8">
-      <w:lvl w:ilvl="8" w:tplc="10446FA2">
+      <w:lvl w:ilvl="8" w:tplc="46F45EEC">
         <w:start w:val="1"/>
         <w:numFmt w:val="bullet"/>
         <w:lvlText w:val="▪"/>
@@ -13003,7 +13010,7 @@
   <w:num w:numId="22">
     <w:abstractNumId w:val="22"/>
     <w:lvlOverride w:ilvl="0">
-      <w:lvl w:ilvl="0" w:tplc="38686568">
+      <w:lvl w:ilvl="0" w:tplc="F118B9BE">
         <w:start w:val="1"/>
         <w:numFmt w:val="bullet"/>
         <w:lvlText w:val="-"/>
@@ -13034,7 +13041,7 @@
       </w:lvl>
     </w:lvlOverride>
     <w:lvlOverride w:ilvl="1">
-      <w:lvl w:ilvl="1" w:tplc="DEE8257C">
+      <w:lvl w:ilvl="1" w:tplc="375406F6">
         <w:start w:val="1"/>
         <w:numFmt w:val="bullet"/>
         <w:lvlText w:val="o"/>
@@ -13064,7 +13071,7 @@
       </w:lvl>
     </w:lvlOverride>
     <w:lvlOverride w:ilvl="2">
-      <w:lvl w:ilvl="2" w:tplc="5D2A9DD6">
+      <w:lvl w:ilvl="2" w:tplc="81BC8622">
         <w:start w:val="1"/>
         <w:numFmt w:val="bullet"/>
         <w:lvlText w:val="▪"/>
@@ -13095,7 +13102,7 @@
       </w:lvl>
     </w:lvlOverride>
     <w:lvlOverride w:ilvl="3">
-      <w:lvl w:ilvl="3" w:tplc="AB44F48E">
+      <w:lvl w:ilvl="3" w:tplc="5B206C84">
         <w:start w:val="1"/>
         <w:numFmt w:val="bullet"/>
         <w:lvlText w:val="•"/>
@@ -13126,7 +13133,7 @@
       </w:lvl>
     </w:lvlOverride>
     <w:lvlOverride w:ilvl="4">
-      <w:lvl w:ilvl="4" w:tplc="A43ABBBC">
+      <w:lvl w:ilvl="4" w:tplc="81EA6954">
         <w:start w:val="1"/>
         <w:numFmt w:val="bullet"/>
         <w:lvlText w:val="o"/>
@@ -13157,7 +13164,7 @@
       </w:lvl>
     </w:lvlOverride>
     <w:lvlOverride w:ilvl="5">
-      <w:lvl w:ilvl="5" w:tplc="C4DA599A">
+      <w:lvl w:ilvl="5" w:tplc="461044F6">
         <w:start w:val="1"/>
         <w:numFmt w:val="bullet"/>
         <w:lvlText w:val="▪"/>
@@ -13188,7 +13195,7 @@
       </w:lvl>
     </w:lvlOverride>
     <w:lvlOverride w:ilvl="6">
-      <w:lvl w:ilvl="6" w:tplc="C0FC3DC6">
+      <w:lvl w:ilvl="6" w:tplc="EDE89D82">
         <w:start w:val="1"/>
         <w:numFmt w:val="bullet"/>
         <w:lvlText w:val="•"/>
@@ -13219,7 +13226,7 @@
       </w:lvl>
     </w:lvlOverride>
     <w:lvlOverride w:ilvl="7">
-      <w:lvl w:ilvl="7" w:tplc="47C856D8">
+      <w:lvl w:ilvl="7" w:tplc="FC32AC58">
         <w:start w:val="1"/>
         <w:numFmt w:val="bullet"/>
         <w:lvlText w:val="o"/>
@@ -13250,7 +13257,7 @@
       </w:lvl>
     </w:lvlOverride>
     <w:lvlOverride w:ilvl="8">
-      <w:lvl w:ilvl="8" w:tplc="10446FA2">
+      <w:lvl w:ilvl="8" w:tplc="46F45EEC">
         <w:start w:val="1"/>
         <w:numFmt w:val="bullet"/>
         <w:lvlText w:val="▪"/>
@@ -13284,7 +13291,7 @@
   <w:num w:numId="23">
     <w:abstractNumId w:val="22"/>
     <w:lvlOverride w:ilvl="0">
-      <w:lvl w:ilvl="0" w:tplc="38686568">
+      <w:lvl w:ilvl="0" w:tplc="F118B9BE">
         <w:start w:val="1"/>
         <w:numFmt w:val="bullet"/>
         <w:lvlText w:val="-"/>
@@ -13315,7 +13322,7 @@
       </w:lvl>
     </w:lvlOverride>
     <w:lvlOverride w:ilvl="1">
-      <w:lvl w:ilvl="1" w:tplc="DEE8257C">
+      <w:lvl w:ilvl="1" w:tplc="375406F6">
         <w:start w:val="1"/>
         <w:numFmt w:val="bullet"/>
         <w:lvlText w:val="o"/>
@@ -13346,7 +13353,7 @@
       </w:lvl>
     </w:lvlOverride>
     <w:lvlOverride w:ilvl="2">
-      <w:lvl w:ilvl="2" w:tplc="5D2A9DD6">
+      <w:lvl w:ilvl="2" w:tplc="81BC8622">
         <w:start w:val="1"/>
         <w:numFmt w:val="bullet"/>
         <w:lvlText w:val="▪"/>
@@ -13377,7 +13384,7 @@
       </w:lvl>
     </w:lvlOverride>
     <w:lvlOverride w:ilvl="3">
-      <w:lvl w:ilvl="3" w:tplc="AB44F48E">
+      <w:lvl w:ilvl="3" w:tplc="5B206C84">
         <w:start w:val="1"/>
         <w:numFmt w:val="bullet"/>
         <w:lvlText w:val="•"/>
@@ -13409,7 +13416,7 @@
       </w:lvl>
     </w:lvlOverride>
     <w:lvlOverride w:ilvl="4">
-      <w:lvl w:ilvl="4" w:tplc="A43ABBBC">
+      <w:lvl w:ilvl="4" w:tplc="81EA6954">
         <w:start w:val="1"/>
         <w:numFmt w:val="bullet"/>
         <w:lvlText w:val="o"/>
@@ -13441,7 +13448,7 @@
       </w:lvl>
     </w:lvlOverride>
     <w:lvlOverride w:ilvl="5">
-      <w:lvl w:ilvl="5" w:tplc="C4DA599A">
+      <w:lvl w:ilvl="5" w:tplc="461044F6">
         <w:start w:val="1"/>
         <w:numFmt w:val="bullet"/>
         <w:lvlText w:val="▪"/>
@@ -13473,7 +13480,7 @@
       </w:lvl>
     </w:lvlOverride>
     <w:lvlOverride w:ilvl="6">
-      <w:lvl w:ilvl="6" w:tplc="C0FC3DC6">
+      <w:lvl w:ilvl="6" w:tplc="EDE89D82">
         <w:start w:val="1"/>
         <w:numFmt w:val="bullet"/>
         <w:lvlText w:val="•"/>
@@ -13505,7 +13512,7 @@
       </w:lvl>
     </w:lvlOverride>
     <w:lvlOverride w:ilvl="7">
-      <w:lvl w:ilvl="7" w:tplc="47C856D8">
+      <w:lvl w:ilvl="7" w:tplc="FC32AC58">
         <w:start w:val="1"/>
         <w:numFmt w:val="bullet"/>
         <w:lvlText w:val="o"/>
@@ -13537,7 +13544,7 @@
       </w:lvl>
     </w:lvlOverride>
     <w:lvlOverride w:ilvl="8">
-      <w:lvl w:ilvl="8" w:tplc="10446FA2">
+      <w:lvl w:ilvl="8" w:tplc="46F45EEC">
         <w:start w:val="1"/>
         <w:numFmt w:val="bullet"/>
         <w:lvlText w:val="▪"/>

</xml_diff>